<commit_message>
try create figure again
</commit_message>
<xml_diff>
--- a/tables/table4.docx
+++ b/tables/table4.docx
@@ -328,36 +328,36 @@
                 <w:szCs w:val="22"/>
                 <w:color w:val="111111"/>
               </w:rPr>
-              <w:t xml:space="preserve">0.002689</w:t>
-            </w:r>
-          </w:p>
-        </w:tc>
-        <w:tc>
-          <w:tcPr>
-            <w:tcBorders/>
-            <w:shd w:val="clear" w:color="auto" w:fill="FFFFFF"/>
-            <w:tcMar>
-              <w:top w:w="0" w:type="dxa"/>
-              <w:bottom w:w="0" w:type="dxa"/>
-              <w:left w:w="0" w:type="dxa"/>
-              <w:right w:w="0" w:type="dxa"/>
-            </w:tcMar>
-            <w:vAlign w:val="center"/>
-          </w:tcPr>
-          <w:p>
-            <w:pPr>
-              <w:jc w:val="left"/>
-              <w:spacing w:after="40" w:before="40"/>
-              <w:ind w:firstLine="0" w:left="100" w:right="100"/>
-            </w:pPr>
-            <w:r xmlns:w="http://schemas.openxmlformats.org/wordprocessingml/2006/main" xmlns:wp="http://schemas.openxmlformats.org/drawingml/2006/wordprocessingDrawing" xmlns:r="http://schemas.openxmlformats.org/officeDocument/2006/relationships" xmlns:w14="http://schemas.microsoft.com/office/word/2010/wordml">
-              <w:rPr>
-                <w:rFonts w:ascii="Arial" w:hAnsi="Arial" w:eastAsia="Arial" w:cs="Arial"/>
-                <w:sz w:val="22"/>
-                <w:szCs w:val="22"/>
-                <w:color w:val="111111"/>
-              </w:rPr>
-              <w:t xml:space="preserve">0.000682</w:t>
+              <w:t xml:space="preserve">0.002734</w:t>
+            </w:r>
+          </w:p>
+        </w:tc>
+        <w:tc>
+          <w:tcPr>
+            <w:tcBorders/>
+            <w:shd w:val="clear" w:color="auto" w:fill="FFFFFF"/>
+            <w:tcMar>
+              <w:top w:w="0" w:type="dxa"/>
+              <w:bottom w:w="0" w:type="dxa"/>
+              <w:left w:w="0" w:type="dxa"/>
+              <w:right w:w="0" w:type="dxa"/>
+            </w:tcMar>
+            <w:vAlign w:val="center"/>
+          </w:tcPr>
+          <w:p>
+            <w:pPr>
+              <w:jc w:val="left"/>
+              <w:spacing w:after="40" w:before="40"/>
+              <w:ind w:firstLine="0" w:left="100" w:right="100"/>
+            </w:pPr>
+            <w:r xmlns:w="http://schemas.openxmlformats.org/wordprocessingml/2006/main" xmlns:wp="http://schemas.openxmlformats.org/drawingml/2006/wordprocessingDrawing" xmlns:r="http://schemas.openxmlformats.org/officeDocument/2006/relationships" xmlns:w14="http://schemas.microsoft.com/office/word/2010/wordml">
+              <w:rPr>
+                <w:rFonts w:ascii="Arial" w:hAnsi="Arial" w:eastAsia="Arial" w:cs="Arial"/>
+                <w:sz w:val="22"/>
+                <w:szCs w:val="22"/>
+                <w:color w:val="111111"/>
+              </w:rPr>
+              <w:t xml:space="preserve">0.000636</w:t>
             </w:r>
           </w:p>
         </w:tc>
@@ -386,7 +386,7 @@
                 <w:szCs w:val="22"/>
                 <w:color w:val="111111"/>
               </w:rPr>
-              <w:t xml:space="preserve">0.7775285</w:t>
+              <w:t xml:space="preserve">0.7046759</w:t>
             </w:r>
           </w:p>
         </w:tc>
@@ -415,7 +415,7 @@
                 <w:szCs w:val="22"/>
                 <w:color w:val="111111"/>
               </w:rPr>
-              <w:t xml:space="preserve">0.2237937</w:t>
+              <w:t xml:space="preserve">0.2282952</w:t>
             </w:r>
           </w:p>
         </w:tc>
@@ -500,36 +500,36 @@
                 <w:szCs w:val="22"/>
                 <w:color w:val="111111"/>
               </w:rPr>
-              <w:t xml:space="preserve">0.017523</w:t>
-            </w:r>
-          </w:p>
-        </w:tc>
-        <w:tc>
-          <w:tcPr>
-            <w:tcBorders/>
-            <w:shd w:val="clear" w:color="auto" w:fill="FFFFFF"/>
-            <w:tcMar>
-              <w:top w:w="0" w:type="dxa"/>
-              <w:bottom w:w="0" w:type="dxa"/>
-              <w:left w:w="0" w:type="dxa"/>
-              <w:right w:w="0" w:type="dxa"/>
-            </w:tcMar>
-            <w:vAlign w:val="center"/>
-          </w:tcPr>
-          <w:p>
-            <w:pPr>
-              <w:jc w:val="left"/>
-              <w:spacing w:after="40" w:before="40"/>
-              <w:ind w:firstLine="0" w:left="100" w:right="100"/>
-            </w:pPr>
-            <w:r xmlns:w="http://schemas.openxmlformats.org/wordprocessingml/2006/main" xmlns:wp="http://schemas.openxmlformats.org/drawingml/2006/wordprocessingDrawing" xmlns:r="http://schemas.openxmlformats.org/officeDocument/2006/relationships" xmlns:w14="http://schemas.microsoft.com/office/word/2010/wordml">
-              <w:rPr>
-                <w:rFonts w:ascii="Arial" w:hAnsi="Arial" w:eastAsia="Arial" w:cs="Arial"/>
-                <w:sz w:val="22"/>
-                <w:szCs w:val="22"/>
-                <w:color w:val="111111"/>
-              </w:rPr>
-              <w:t xml:space="preserve">0.006420</w:t>
+              <w:t xml:space="preserve">0.017152</w:t>
+            </w:r>
+          </w:p>
+        </w:tc>
+        <w:tc>
+          <w:tcPr>
+            <w:tcBorders/>
+            <w:shd w:val="clear" w:color="auto" w:fill="FFFFFF"/>
+            <w:tcMar>
+              <w:top w:w="0" w:type="dxa"/>
+              <w:bottom w:w="0" w:type="dxa"/>
+              <w:left w:w="0" w:type="dxa"/>
+              <w:right w:w="0" w:type="dxa"/>
+            </w:tcMar>
+            <w:vAlign w:val="center"/>
+          </w:tcPr>
+          <w:p>
+            <w:pPr>
+              <w:jc w:val="left"/>
+              <w:spacing w:after="40" w:before="40"/>
+              <w:ind w:firstLine="0" w:left="100" w:right="100"/>
+            </w:pPr>
+            <w:r xmlns:w="http://schemas.openxmlformats.org/wordprocessingml/2006/main" xmlns:wp="http://schemas.openxmlformats.org/drawingml/2006/wordprocessingDrawing" xmlns:r="http://schemas.openxmlformats.org/officeDocument/2006/relationships" xmlns:w14="http://schemas.microsoft.com/office/word/2010/wordml">
+              <w:rPr>
+                <w:rFonts w:ascii="Arial" w:hAnsi="Arial" w:eastAsia="Arial" w:cs="Arial"/>
+                <w:sz w:val="22"/>
+                <w:szCs w:val="22"/>
+                <w:color w:val="111111"/>
+              </w:rPr>
+              <w:t xml:space="preserve">0.006153</w:t>
             </w:r>
           </w:p>
         </w:tc>
@@ -558,7 +558,7 @@
                 <w:szCs w:val="22"/>
                 <w:color w:val="111111"/>
               </w:rPr>
-              <w:t xml:space="preserve">1.7019584</w:t>
+              <w:t xml:space="preserve">1.9507310</w:t>
             </w:r>
           </w:p>
         </w:tc>
@@ -587,7 +587,7 @@
                 <w:szCs w:val="22"/>
                 <w:color w:val="111111"/>
               </w:rPr>
-              <w:t xml:space="preserve">1.0142464</w:t>
+              <w:t xml:space="preserve">1.0107332</w:t>
             </w:r>
           </w:p>
         </w:tc>
@@ -681,36 +681,36 @@
                 <w:szCs w:val="22"/>
                 <w:color w:val="111111"/>
               </w:rPr>
-              <w:t xml:space="preserve">0.002690</w:t>
-            </w:r>
-          </w:p>
-        </w:tc>
-        <w:tc>
-          <w:tcPr>
-            <w:tcBorders/>
-            <w:shd w:val="clear" w:color="auto" w:fill="FFFFFF"/>
-            <w:tcMar>
-              <w:top w:w="0" w:type="dxa"/>
-              <w:bottom w:w="0" w:type="dxa"/>
-              <w:left w:w="0" w:type="dxa"/>
-              <w:right w:w="0" w:type="dxa"/>
-            </w:tcMar>
-            <w:vAlign w:val="center"/>
-          </w:tcPr>
-          <w:p>
-            <w:pPr>
-              <w:jc w:val="left"/>
-              <w:spacing w:after="40" w:before="40"/>
-              <w:ind w:firstLine="0" w:left="100" w:right="100"/>
-            </w:pPr>
-            <w:r xmlns:w="http://schemas.openxmlformats.org/wordprocessingml/2006/main" xmlns:wp="http://schemas.openxmlformats.org/drawingml/2006/wordprocessingDrawing" xmlns:r="http://schemas.openxmlformats.org/officeDocument/2006/relationships" xmlns:w14="http://schemas.microsoft.com/office/word/2010/wordml">
-              <w:rPr>
-                <w:rFonts w:ascii="Arial" w:hAnsi="Arial" w:eastAsia="Arial" w:cs="Arial"/>
-                <w:sz w:val="22"/>
-                <w:szCs w:val="22"/>
-                <w:color w:val="111111"/>
-              </w:rPr>
-              <w:t xml:space="preserve">0.000683</w:t>
+              <w:t xml:space="preserve">0.002742</w:t>
+            </w:r>
+          </w:p>
+        </w:tc>
+        <w:tc>
+          <w:tcPr>
+            <w:tcBorders/>
+            <w:shd w:val="clear" w:color="auto" w:fill="FFFFFF"/>
+            <w:tcMar>
+              <w:top w:w="0" w:type="dxa"/>
+              <w:bottom w:w="0" w:type="dxa"/>
+              <w:left w:w="0" w:type="dxa"/>
+              <w:right w:w="0" w:type="dxa"/>
+            </w:tcMar>
+            <w:vAlign w:val="center"/>
+          </w:tcPr>
+          <w:p>
+            <w:pPr>
+              <w:jc w:val="left"/>
+              <w:spacing w:after="40" w:before="40"/>
+              <w:ind w:firstLine="0" w:left="100" w:right="100"/>
+            </w:pPr>
+            <w:r xmlns:w="http://schemas.openxmlformats.org/wordprocessingml/2006/main" xmlns:wp="http://schemas.openxmlformats.org/drawingml/2006/wordprocessingDrawing" xmlns:r="http://schemas.openxmlformats.org/officeDocument/2006/relationships" xmlns:w14="http://schemas.microsoft.com/office/word/2010/wordml">
+              <w:rPr>
+                <w:rFonts w:ascii="Arial" w:hAnsi="Arial" w:eastAsia="Arial" w:cs="Arial"/>
+                <w:sz w:val="22"/>
+                <w:szCs w:val="22"/>
+                <w:color w:val="111111"/>
+              </w:rPr>
+              <w:t xml:space="preserve">0.000635</w:t>
             </w:r>
           </w:p>
         </w:tc>
@@ -739,7 +739,7 @@
                 <w:szCs w:val="22"/>
                 <w:color w:val="111111"/>
               </w:rPr>
-              <w:t xml:space="preserve">0.7878439</w:t>
+              <w:t xml:space="preserve">0.6444638</w:t>
             </w:r>
           </w:p>
         </w:tc>
@@ -768,7 +768,7 @@
                 <w:szCs w:val="22"/>
                 <w:color w:val="111111"/>
               </w:rPr>
-              <w:t xml:space="preserve">0.2251068</w:t>
+              <w:t xml:space="preserve">0.2295074</w:t>
             </w:r>
           </w:p>
         </w:tc>
@@ -853,36 +853,36 @@
                 <w:szCs w:val="22"/>
                 <w:color w:val="111111"/>
               </w:rPr>
-              <w:t xml:space="preserve">0.017524</w:t>
-            </w:r>
-          </w:p>
-        </w:tc>
-        <w:tc>
-          <w:tcPr>
-            <w:tcBorders/>
-            <w:shd w:val="clear" w:color="auto" w:fill="FFFFFF"/>
-            <w:tcMar>
-              <w:top w:w="0" w:type="dxa"/>
-              <w:bottom w:w="0" w:type="dxa"/>
-              <w:left w:w="0" w:type="dxa"/>
-              <w:right w:w="0" w:type="dxa"/>
-            </w:tcMar>
-            <w:vAlign w:val="center"/>
-          </w:tcPr>
-          <w:p>
-            <w:pPr>
-              <w:jc w:val="left"/>
-              <w:spacing w:after="40" w:before="40"/>
-              <w:ind w:firstLine="0" w:left="100" w:right="100"/>
-            </w:pPr>
-            <w:r xmlns:w="http://schemas.openxmlformats.org/wordprocessingml/2006/main" xmlns:wp="http://schemas.openxmlformats.org/drawingml/2006/wordprocessingDrawing" xmlns:r="http://schemas.openxmlformats.org/officeDocument/2006/relationships" xmlns:w14="http://schemas.microsoft.com/office/word/2010/wordml">
-              <w:rPr>
-                <w:rFonts w:ascii="Arial" w:hAnsi="Arial" w:eastAsia="Arial" w:cs="Arial"/>
-                <w:sz w:val="22"/>
-                <w:szCs w:val="22"/>
-                <w:color w:val="111111"/>
-              </w:rPr>
-              <w:t xml:space="preserve">0.006416</w:t>
+              <w:t xml:space="preserve">0.017161</w:t>
+            </w:r>
+          </w:p>
+        </w:tc>
+        <w:tc>
+          <w:tcPr>
+            <w:tcBorders/>
+            <w:shd w:val="clear" w:color="auto" w:fill="FFFFFF"/>
+            <w:tcMar>
+              <w:top w:w="0" w:type="dxa"/>
+              <w:bottom w:w="0" w:type="dxa"/>
+              <w:left w:w="0" w:type="dxa"/>
+              <w:right w:w="0" w:type="dxa"/>
+            </w:tcMar>
+            <w:vAlign w:val="center"/>
+          </w:tcPr>
+          <w:p>
+            <w:pPr>
+              <w:jc w:val="left"/>
+              <w:spacing w:after="40" w:before="40"/>
+              <w:ind w:firstLine="0" w:left="100" w:right="100"/>
+            </w:pPr>
+            <w:r xmlns:w="http://schemas.openxmlformats.org/wordprocessingml/2006/main" xmlns:wp="http://schemas.openxmlformats.org/drawingml/2006/wordprocessingDrawing" xmlns:r="http://schemas.openxmlformats.org/officeDocument/2006/relationships" xmlns:w14="http://schemas.microsoft.com/office/word/2010/wordml">
+              <w:rPr>
+                <w:rFonts w:ascii="Arial" w:hAnsi="Arial" w:eastAsia="Arial" w:cs="Arial"/>
+                <w:sz w:val="22"/>
+                <w:szCs w:val="22"/>
+                <w:color w:val="111111"/>
+              </w:rPr>
+              <w:t xml:space="preserve">0.006170</w:t>
             </w:r>
           </w:p>
         </w:tc>
@@ -911,7 +911,7 @@
                 <w:szCs w:val="22"/>
                 <w:color w:val="111111"/>
               </w:rPr>
-              <w:t xml:space="preserve">1.6957745</w:t>
+              <w:t xml:space="preserve">1.9322060</w:t>
             </w:r>
           </w:p>
         </w:tc>
@@ -940,7 +940,7 @@
                 <w:szCs w:val="22"/>
                 <w:color w:val="111111"/>
               </w:rPr>
-              <w:t xml:space="preserve">1.0141758</w:t>
+              <w:t xml:space="preserve">1.0097714</w:t>
             </w:r>
           </w:p>
         </w:tc>
@@ -1034,36 +1034,36 @@
                 <w:szCs w:val="22"/>
                 <w:color w:val="111111"/>
               </w:rPr>
-              <w:t xml:space="preserve">0.002690</w:t>
-            </w:r>
-          </w:p>
-        </w:tc>
-        <w:tc>
-          <w:tcPr>
-            <w:tcBorders/>
-            <w:shd w:val="clear" w:color="auto" w:fill="FFFFFF"/>
-            <w:tcMar>
-              <w:top w:w="0" w:type="dxa"/>
-              <w:bottom w:w="0" w:type="dxa"/>
-              <w:left w:w="0" w:type="dxa"/>
-              <w:right w:w="0" w:type="dxa"/>
-            </w:tcMar>
-            <w:vAlign w:val="center"/>
-          </w:tcPr>
-          <w:p>
-            <w:pPr>
-              <w:jc w:val="left"/>
-              <w:spacing w:after="40" w:before="40"/>
-              <w:ind w:firstLine="0" w:left="100" w:right="100"/>
-            </w:pPr>
-            <w:r xmlns:w="http://schemas.openxmlformats.org/wordprocessingml/2006/main" xmlns:wp="http://schemas.openxmlformats.org/drawingml/2006/wordprocessingDrawing" xmlns:r="http://schemas.openxmlformats.org/officeDocument/2006/relationships" xmlns:w14="http://schemas.microsoft.com/office/word/2010/wordml">
-              <w:rPr>
-                <w:rFonts w:ascii="Arial" w:hAnsi="Arial" w:eastAsia="Arial" w:cs="Arial"/>
-                <w:sz w:val="22"/>
-                <w:szCs w:val="22"/>
-                <w:color w:val="111111"/>
-              </w:rPr>
-              <w:t xml:space="preserve">0.000683</w:t>
+              <w:t xml:space="preserve">0.002736</w:t>
+            </w:r>
+          </w:p>
+        </w:tc>
+        <w:tc>
+          <w:tcPr>
+            <w:tcBorders/>
+            <w:shd w:val="clear" w:color="auto" w:fill="FFFFFF"/>
+            <w:tcMar>
+              <w:top w:w="0" w:type="dxa"/>
+              <w:bottom w:w="0" w:type="dxa"/>
+              <w:left w:w="0" w:type="dxa"/>
+              <w:right w:w="0" w:type="dxa"/>
+            </w:tcMar>
+            <w:vAlign w:val="center"/>
+          </w:tcPr>
+          <w:p>
+            <w:pPr>
+              <w:jc w:val="left"/>
+              <w:spacing w:after="40" w:before="40"/>
+              <w:ind w:firstLine="0" w:left="100" w:right="100"/>
+            </w:pPr>
+            <w:r xmlns:w="http://schemas.openxmlformats.org/wordprocessingml/2006/main" xmlns:wp="http://schemas.openxmlformats.org/drawingml/2006/wordprocessingDrawing" xmlns:r="http://schemas.openxmlformats.org/officeDocument/2006/relationships" xmlns:w14="http://schemas.microsoft.com/office/word/2010/wordml">
+              <w:rPr>
+                <w:rFonts w:ascii="Arial" w:hAnsi="Arial" w:eastAsia="Arial" w:cs="Arial"/>
+                <w:sz w:val="22"/>
+                <w:szCs w:val="22"/>
+                <w:color w:val="111111"/>
+              </w:rPr>
+              <w:t xml:space="preserve">0.000650</w:t>
             </w:r>
           </w:p>
         </w:tc>
@@ -1092,7 +1092,7 @@
                 <w:szCs w:val="22"/>
                 <w:color w:val="111111"/>
               </w:rPr>
-              <w:t xml:space="preserve">0.7878439</w:t>
+              <w:t xml:space="preserve">0.7081881</w:t>
             </w:r>
           </w:p>
         </w:tc>
@@ -1121,7 +1121,7 @@
                 <w:szCs w:val="22"/>
                 <w:color w:val="111111"/>
               </w:rPr>
-              <w:t xml:space="preserve">0.2251068</w:t>
+              <w:t xml:space="preserve">0.2282092</w:t>
             </w:r>
           </w:p>
         </w:tc>
@@ -1206,36 +1206,36 @@
                 <w:szCs w:val="22"/>
                 <w:color w:val="111111"/>
               </w:rPr>
-              <w:t xml:space="preserve">0.017524</w:t>
-            </w:r>
-          </w:p>
-        </w:tc>
-        <w:tc>
-          <w:tcPr>
-            <w:tcBorders/>
-            <w:shd w:val="clear" w:color="auto" w:fill="FFFFFF"/>
-            <w:tcMar>
-              <w:top w:w="0" w:type="dxa"/>
-              <w:bottom w:w="0" w:type="dxa"/>
-              <w:left w:w="0" w:type="dxa"/>
-              <w:right w:w="0" w:type="dxa"/>
-            </w:tcMar>
-            <w:vAlign w:val="center"/>
-          </w:tcPr>
-          <w:p>
-            <w:pPr>
-              <w:jc w:val="left"/>
-              <w:spacing w:after="40" w:before="40"/>
-              <w:ind w:firstLine="0" w:left="100" w:right="100"/>
-            </w:pPr>
-            <w:r xmlns:w="http://schemas.openxmlformats.org/wordprocessingml/2006/main" xmlns:wp="http://schemas.openxmlformats.org/drawingml/2006/wordprocessingDrawing" xmlns:r="http://schemas.openxmlformats.org/officeDocument/2006/relationships" xmlns:w14="http://schemas.microsoft.com/office/word/2010/wordml">
-              <w:rPr>
-                <w:rFonts w:ascii="Arial" w:hAnsi="Arial" w:eastAsia="Arial" w:cs="Arial"/>
-                <w:sz w:val="22"/>
-                <w:szCs w:val="22"/>
-                <w:color w:val="111111"/>
-              </w:rPr>
-              <w:t xml:space="preserve">0.006416</w:t>
+              <w:t xml:space="preserve">0.017152</w:t>
+            </w:r>
+          </w:p>
+        </w:tc>
+        <w:tc>
+          <w:tcPr>
+            <w:tcBorders/>
+            <w:shd w:val="clear" w:color="auto" w:fill="FFFFFF"/>
+            <w:tcMar>
+              <w:top w:w="0" w:type="dxa"/>
+              <w:bottom w:w="0" w:type="dxa"/>
+              <w:left w:w="0" w:type="dxa"/>
+              <w:right w:w="0" w:type="dxa"/>
+            </w:tcMar>
+            <w:vAlign w:val="center"/>
+          </w:tcPr>
+          <w:p>
+            <w:pPr>
+              <w:jc w:val="left"/>
+              <w:spacing w:after="40" w:before="40"/>
+              <w:ind w:firstLine="0" w:left="100" w:right="100"/>
+            </w:pPr>
+            <w:r xmlns:w="http://schemas.openxmlformats.org/wordprocessingml/2006/main" xmlns:wp="http://schemas.openxmlformats.org/drawingml/2006/wordprocessingDrawing" xmlns:r="http://schemas.openxmlformats.org/officeDocument/2006/relationships" xmlns:w14="http://schemas.microsoft.com/office/word/2010/wordml">
+              <w:rPr>
+                <w:rFonts w:ascii="Arial" w:hAnsi="Arial" w:eastAsia="Arial" w:cs="Arial"/>
+                <w:sz w:val="22"/>
+                <w:szCs w:val="22"/>
+                <w:color w:val="111111"/>
+              </w:rPr>
+              <w:t xml:space="preserve">0.006148</w:t>
             </w:r>
           </w:p>
         </w:tc>
@@ -1264,7 +1264,7 @@
                 <w:szCs w:val="22"/>
                 <w:color w:val="111111"/>
               </w:rPr>
-              <w:t xml:space="preserve">1.6957745</w:t>
+              <w:t xml:space="preserve">1.9476370</w:t>
             </w:r>
           </w:p>
         </w:tc>
@@ -1293,7 +1293,7 @@
                 <w:szCs w:val="22"/>
                 <w:color w:val="111111"/>
               </w:rPr>
-              <w:t xml:space="preserve">1.0141758</w:t>
+              <w:t xml:space="preserve">1.0104498</w:t>
             </w:r>
           </w:p>
         </w:tc>
@@ -1387,36 +1387,36 @@
                 <w:szCs w:val="22"/>
                 <w:color w:val="111111"/>
               </w:rPr>
-              <w:t xml:space="preserve">0.002691</w:t>
-            </w:r>
-          </w:p>
-        </w:tc>
-        <w:tc>
-          <w:tcPr>
-            <w:tcBorders/>
-            <w:shd w:val="clear" w:color="auto" w:fill="FFFFFF"/>
-            <w:tcMar>
-              <w:top w:w="0" w:type="dxa"/>
-              <w:bottom w:w="0" w:type="dxa"/>
-              <w:left w:w="0" w:type="dxa"/>
-              <w:right w:w="0" w:type="dxa"/>
-            </w:tcMar>
-            <w:vAlign w:val="center"/>
-          </w:tcPr>
-          <w:p>
-            <w:pPr>
-              <w:jc w:val="left"/>
-              <w:spacing w:after="40" w:before="40"/>
-              <w:ind w:firstLine="0" w:left="100" w:right="100"/>
-            </w:pPr>
-            <w:r xmlns:w="http://schemas.openxmlformats.org/wordprocessingml/2006/main" xmlns:wp="http://schemas.openxmlformats.org/drawingml/2006/wordprocessingDrawing" xmlns:r="http://schemas.openxmlformats.org/officeDocument/2006/relationships" xmlns:w14="http://schemas.microsoft.com/office/word/2010/wordml">
-              <w:rPr>
-                <w:rFonts w:ascii="Arial" w:hAnsi="Arial" w:eastAsia="Arial" w:cs="Arial"/>
-                <w:sz w:val="22"/>
-                <w:szCs w:val="22"/>
-                <w:color w:val="111111"/>
-              </w:rPr>
-              <w:t xml:space="preserve">0.000664</w:t>
+              <w:t xml:space="preserve">0.002737</w:t>
+            </w:r>
+          </w:p>
+        </w:tc>
+        <w:tc>
+          <w:tcPr>
+            <w:tcBorders/>
+            <w:shd w:val="clear" w:color="auto" w:fill="FFFFFF"/>
+            <w:tcMar>
+              <w:top w:w="0" w:type="dxa"/>
+              <w:bottom w:w="0" w:type="dxa"/>
+              <w:left w:w="0" w:type="dxa"/>
+              <w:right w:w="0" w:type="dxa"/>
+            </w:tcMar>
+            <w:vAlign w:val="center"/>
+          </w:tcPr>
+          <w:p>
+            <w:pPr>
+              <w:jc w:val="left"/>
+              <w:spacing w:after="40" w:before="40"/>
+              <w:ind w:firstLine="0" w:left="100" w:right="100"/>
+            </w:pPr>
+            <w:r xmlns:w="http://schemas.openxmlformats.org/wordprocessingml/2006/main" xmlns:wp="http://schemas.openxmlformats.org/drawingml/2006/wordprocessingDrawing" xmlns:r="http://schemas.openxmlformats.org/officeDocument/2006/relationships" xmlns:w14="http://schemas.microsoft.com/office/word/2010/wordml">
+              <w:rPr>
+                <w:rFonts w:ascii="Arial" w:hAnsi="Arial" w:eastAsia="Arial" w:cs="Arial"/>
+                <w:sz w:val="22"/>
+                <w:szCs w:val="22"/>
+                <w:color w:val="111111"/>
+              </w:rPr>
+              <w:t xml:space="preserve">0.000634</w:t>
             </w:r>
           </w:p>
         </w:tc>
@@ -1445,7 +1445,7 @@
                 <w:szCs w:val="22"/>
                 <w:color w:val="111111"/>
               </w:rPr>
-              <w:t xml:space="preserve">0.7610054</w:t>
+              <w:t xml:space="preserve">0.7064685</w:t>
             </w:r>
           </w:p>
         </w:tc>
@@ -1474,7 +1474,7 @@
                 <w:szCs w:val="22"/>
                 <w:color w:val="111111"/>
               </w:rPr>
-              <w:t xml:space="preserve">0.2249999</w:t>
+              <w:t xml:space="preserve">0.2271171</w:t>
             </w:r>
           </w:p>
         </w:tc>
@@ -1559,36 +1559,36 @@
                 <w:szCs w:val="22"/>
                 <w:color w:val="111111"/>
               </w:rPr>
-              <w:t xml:space="preserve">0.017525</w:t>
-            </w:r>
-          </w:p>
-        </w:tc>
-        <w:tc>
-          <w:tcPr>
-            <w:tcBorders/>
-            <w:shd w:val="clear" w:color="auto" w:fill="FFFFFF"/>
-            <w:tcMar>
-              <w:top w:w="0" w:type="dxa"/>
-              <w:bottom w:w="0" w:type="dxa"/>
-              <w:left w:w="0" w:type="dxa"/>
-              <w:right w:w="0" w:type="dxa"/>
-            </w:tcMar>
-            <w:vAlign w:val="center"/>
-          </w:tcPr>
-          <w:p>
-            <w:pPr>
-              <w:jc w:val="left"/>
-              <w:spacing w:after="40" w:before="40"/>
-              <w:ind w:firstLine="0" w:left="100" w:right="100"/>
-            </w:pPr>
-            <w:r xmlns:w="http://schemas.openxmlformats.org/wordprocessingml/2006/main" xmlns:wp="http://schemas.openxmlformats.org/drawingml/2006/wordprocessingDrawing" xmlns:r="http://schemas.openxmlformats.org/officeDocument/2006/relationships" xmlns:w14="http://schemas.microsoft.com/office/word/2010/wordml">
-              <w:rPr>
-                <w:rFonts w:ascii="Arial" w:hAnsi="Arial" w:eastAsia="Arial" w:cs="Arial"/>
-                <w:sz w:val="22"/>
-                <w:szCs w:val="22"/>
-                <w:color w:val="111111"/>
-              </w:rPr>
-              <w:t xml:space="preserve">0.006410</w:t>
+              <w:t xml:space="preserve">0.017156</w:t>
+            </w:r>
+          </w:p>
+        </w:tc>
+        <w:tc>
+          <w:tcPr>
+            <w:tcBorders/>
+            <w:shd w:val="clear" w:color="auto" w:fill="FFFFFF"/>
+            <w:tcMar>
+              <w:top w:w="0" w:type="dxa"/>
+              <w:bottom w:w="0" w:type="dxa"/>
+              <w:left w:w="0" w:type="dxa"/>
+              <w:right w:w="0" w:type="dxa"/>
+            </w:tcMar>
+            <w:vAlign w:val="center"/>
+          </w:tcPr>
+          <w:p>
+            <w:pPr>
+              <w:jc w:val="left"/>
+              <w:spacing w:after="40" w:before="40"/>
+              <w:ind w:firstLine="0" w:left="100" w:right="100"/>
+            </w:pPr>
+            <w:r xmlns:w="http://schemas.openxmlformats.org/wordprocessingml/2006/main" xmlns:wp="http://schemas.openxmlformats.org/drawingml/2006/wordprocessingDrawing" xmlns:r="http://schemas.openxmlformats.org/officeDocument/2006/relationships" xmlns:w14="http://schemas.microsoft.com/office/word/2010/wordml">
+              <w:rPr>
+                <w:rFonts w:ascii="Arial" w:hAnsi="Arial" w:eastAsia="Arial" w:cs="Arial"/>
+                <w:sz w:val="22"/>
+                <w:szCs w:val="22"/>
+                <w:color w:val="111111"/>
+              </w:rPr>
+              <w:t xml:space="preserve">0.006142</w:t>
             </w:r>
           </w:p>
         </w:tc>
@@ -1617,7 +1617,7 @@
                 <w:szCs w:val="22"/>
                 <w:color w:val="111111"/>
               </w:rPr>
-              <w:t xml:space="preserve">1.6999945</w:t>
+              <w:t xml:space="preserve">1.9389026</w:t>
             </w:r>
           </w:p>
         </w:tc>
@@ -1646,7 +1646,7 @@
                 <w:szCs w:val="22"/>
                 <w:color w:val="111111"/>
               </w:rPr>
-              <w:t xml:space="preserve">1.0145548</w:t>
+              <w:t xml:space="preserve">1.0103383</w:t>
             </w:r>
           </w:p>
         </w:tc>
@@ -1740,36 +1740,36 @@
                 <w:szCs w:val="22"/>
                 <w:color w:val="111111"/>
               </w:rPr>
-              <w:t xml:space="preserve">0.002690</w:t>
-            </w:r>
-          </w:p>
-        </w:tc>
-        <w:tc>
-          <w:tcPr>
-            <w:tcBorders/>
-            <w:shd w:val="clear" w:color="auto" w:fill="FFFFFF"/>
-            <w:tcMar>
-              <w:top w:w="0" w:type="dxa"/>
-              <w:bottom w:w="0" w:type="dxa"/>
-              <w:left w:w="0" w:type="dxa"/>
-              <w:right w:w="0" w:type="dxa"/>
-            </w:tcMar>
-            <w:vAlign w:val="center"/>
-          </w:tcPr>
-          <w:p>
-            <w:pPr>
-              <w:jc w:val="left"/>
-              <w:spacing w:after="40" w:before="40"/>
-              <w:ind w:firstLine="0" w:left="100" w:right="100"/>
-            </w:pPr>
-            <w:r xmlns:w="http://schemas.openxmlformats.org/wordprocessingml/2006/main" xmlns:wp="http://schemas.openxmlformats.org/drawingml/2006/wordprocessingDrawing" xmlns:r="http://schemas.openxmlformats.org/officeDocument/2006/relationships" xmlns:w14="http://schemas.microsoft.com/office/word/2010/wordml">
-              <w:rPr>
-                <w:rFonts w:ascii="Arial" w:hAnsi="Arial" w:eastAsia="Arial" w:cs="Arial"/>
-                <w:sz w:val="22"/>
-                <w:szCs w:val="22"/>
-                <w:color w:val="111111"/>
-              </w:rPr>
-              <w:t xml:space="preserve">0.000679</w:t>
+              <w:t xml:space="preserve">0.002736</w:t>
+            </w:r>
+          </w:p>
+        </w:tc>
+        <w:tc>
+          <w:tcPr>
+            <w:tcBorders/>
+            <w:shd w:val="clear" w:color="auto" w:fill="FFFFFF"/>
+            <w:tcMar>
+              <w:top w:w="0" w:type="dxa"/>
+              <w:bottom w:w="0" w:type="dxa"/>
+              <w:left w:w="0" w:type="dxa"/>
+              <w:right w:w="0" w:type="dxa"/>
+            </w:tcMar>
+            <w:vAlign w:val="center"/>
+          </w:tcPr>
+          <w:p>
+            <w:pPr>
+              <w:jc w:val="left"/>
+              <w:spacing w:after="40" w:before="40"/>
+              <w:ind w:firstLine="0" w:left="100" w:right="100"/>
+            </w:pPr>
+            <w:r xmlns:w="http://schemas.openxmlformats.org/wordprocessingml/2006/main" xmlns:wp="http://schemas.openxmlformats.org/drawingml/2006/wordprocessingDrawing" xmlns:r="http://schemas.openxmlformats.org/officeDocument/2006/relationships" xmlns:w14="http://schemas.microsoft.com/office/word/2010/wordml">
+              <w:rPr>
+                <w:rFonts w:ascii="Arial" w:hAnsi="Arial" w:eastAsia="Arial" w:cs="Arial"/>
+                <w:sz w:val="22"/>
+                <w:szCs w:val="22"/>
+                <w:color w:val="111111"/>
+              </w:rPr>
+              <w:t xml:space="preserve">0.000644</w:t>
             </w:r>
           </w:p>
         </w:tc>
@@ -1798,7 +1798,7 @@
                 <w:szCs w:val="22"/>
                 <w:color w:val="111111"/>
               </w:rPr>
-              <w:t xml:space="preserve">0.7772601</w:t>
+              <w:t xml:space="preserve">0.7179392</w:t>
             </w:r>
           </w:p>
         </w:tc>
@@ -1827,7 +1827,7 @@
                 <w:szCs w:val="22"/>
                 <w:color w:val="111111"/>
               </w:rPr>
-              <w:t xml:space="preserve">0.2243120</w:t>
+              <w:t xml:space="preserve">0.2278993</w:t>
             </w:r>
           </w:p>
         </w:tc>
@@ -1912,36 +1912,36 @@
                 <w:szCs w:val="22"/>
                 <w:color w:val="111111"/>
               </w:rPr>
-              <w:t xml:space="preserve">0.017523</w:t>
-            </w:r>
-          </w:p>
-        </w:tc>
-        <w:tc>
-          <w:tcPr>
-            <w:tcBorders/>
-            <w:shd w:val="clear" w:color="auto" w:fill="FFFFFF"/>
-            <w:tcMar>
-              <w:top w:w="0" w:type="dxa"/>
-              <w:bottom w:w="0" w:type="dxa"/>
-              <w:left w:w="0" w:type="dxa"/>
-              <w:right w:w="0" w:type="dxa"/>
-            </w:tcMar>
-            <w:vAlign w:val="center"/>
-          </w:tcPr>
-          <w:p>
-            <w:pPr>
-              <w:jc w:val="left"/>
-              <w:spacing w:after="40" w:before="40"/>
-              <w:ind w:firstLine="0" w:left="100" w:right="100"/>
-            </w:pPr>
-            <w:r xmlns:w="http://schemas.openxmlformats.org/wordprocessingml/2006/main" xmlns:wp="http://schemas.openxmlformats.org/drawingml/2006/wordprocessingDrawing" xmlns:r="http://schemas.openxmlformats.org/officeDocument/2006/relationships" xmlns:w14="http://schemas.microsoft.com/office/word/2010/wordml">
-              <w:rPr>
-                <w:rFonts w:ascii="Arial" w:hAnsi="Arial" w:eastAsia="Arial" w:cs="Arial"/>
-                <w:sz w:val="22"/>
-                <w:szCs w:val="22"/>
-                <w:color w:val="111111"/>
-              </w:rPr>
-              <w:t xml:space="preserve">0.006425</w:t>
+              <w:t xml:space="preserve">0.017151</w:t>
+            </w:r>
+          </w:p>
+        </w:tc>
+        <w:tc>
+          <w:tcPr>
+            <w:tcBorders/>
+            <w:shd w:val="clear" w:color="auto" w:fill="FFFFFF"/>
+            <w:tcMar>
+              <w:top w:w="0" w:type="dxa"/>
+              <w:bottom w:w="0" w:type="dxa"/>
+              <w:left w:w="0" w:type="dxa"/>
+              <w:right w:w="0" w:type="dxa"/>
+            </w:tcMar>
+            <w:vAlign w:val="center"/>
+          </w:tcPr>
+          <w:p>
+            <w:pPr>
+              <w:jc w:val="left"/>
+              <w:spacing w:after="40" w:before="40"/>
+              <w:ind w:firstLine="0" w:left="100" w:right="100"/>
+            </w:pPr>
+            <w:r xmlns:w="http://schemas.openxmlformats.org/wordprocessingml/2006/main" xmlns:wp="http://schemas.openxmlformats.org/drawingml/2006/wordprocessingDrawing" xmlns:r="http://schemas.openxmlformats.org/officeDocument/2006/relationships" xmlns:w14="http://schemas.microsoft.com/office/word/2010/wordml">
+              <w:rPr>
+                <w:rFonts w:ascii="Arial" w:hAnsi="Arial" w:eastAsia="Arial" w:cs="Arial"/>
+                <w:sz w:val="22"/>
+                <w:szCs w:val="22"/>
+                <w:color w:val="111111"/>
+              </w:rPr>
+              <w:t xml:space="preserve">0.006145</w:t>
             </w:r>
           </w:p>
         </w:tc>
@@ -1970,7 +1970,7 @@
                 <w:szCs w:val="22"/>
                 <w:color w:val="111111"/>
               </w:rPr>
-              <w:t xml:space="preserve">1.7013314</w:t>
+              <w:t xml:space="preserve">1.9414679</w:t>
             </w:r>
           </w:p>
         </w:tc>
@@ -1999,7 +1999,7 @@
                 <w:szCs w:val="22"/>
                 <w:color w:val="111111"/>
               </w:rPr>
-              <w:t xml:space="preserve">1.0142662</w:t>
+              <w:t xml:space="preserve">1.0101888</w:t>
             </w:r>
           </w:p>
         </w:tc>
@@ -2093,36 +2093,36 @@
                 <w:szCs w:val="22"/>
                 <w:color w:val="111111"/>
               </w:rPr>
-              <w:t xml:space="preserve">0.003258</w:t>
-            </w:r>
-          </w:p>
-        </w:tc>
-        <w:tc>
-          <w:tcPr>
-            <w:tcBorders/>
-            <w:shd w:val="clear" w:color="auto" w:fill="FFFFFF"/>
-            <w:tcMar>
-              <w:top w:w="0" w:type="dxa"/>
-              <w:bottom w:w="0" w:type="dxa"/>
-              <w:left w:w="0" w:type="dxa"/>
-              <w:right w:w="0" w:type="dxa"/>
-            </w:tcMar>
-            <w:vAlign w:val="center"/>
-          </w:tcPr>
-          <w:p>
-            <w:pPr>
-              <w:jc w:val="left"/>
-              <w:spacing w:after="40" w:before="40"/>
-              <w:ind w:firstLine="0" w:left="100" w:right="100"/>
-            </w:pPr>
-            <w:r xmlns:w="http://schemas.openxmlformats.org/wordprocessingml/2006/main" xmlns:wp="http://schemas.openxmlformats.org/drawingml/2006/wordprocessingDrawing" xmlns:r="http://schemas.openxmlformats.org/officeDocument/2006/relationships" xmlns:w14="http://schemas.microsoft.com/office/word/2010/wordml">
-              <w:rPr>
-                <w:rFonts w:ascii="Arial" w:hAnsi="Arial" w:eastAsia="Arial" w:cs="Arial"/>
-                <w:sz w:val="22"/>
-                <w:szCs w:val="22"/>
-                <w:color w:val="111111"/>
-              </w:rPr>
-              <w:t xml:space="preserve">0.001166</w:t>
+              <w:t xml:space="preserve">0.003291</w:t>
+            </w:r>
+          </w:p>
+        </w:tc>
+        <w:tc>
+          <w:tcPr>
+            <w:tcBorders/>
+            <w:shd w:val="clear" w:color="auto" w:fill="FFFFFF"/>
+            <w:tcMar>
+              <w:top w:w="0" w:type="dxa"/>
+              <w:bottom w:w="0" w:type="dxa"/>
+              <w:left w:w="0" w:type="dxa"/>
+              <w:right w:w="0" w:type="dxa"/>
+            </w:tcMar>
+            <w:vAlign w:val="center"/>
+          </w:tcPr>
+          <w:p>
+            <w:pPr>
+              <w:jc w:val="left"/>
+              <w:spacing w:after="40" w:before="40"/>
+              <w:ind w:firstLine="0" w:left="100" w:right="100"/>
+            </w:pPr>
+            <w:r xmlns:w="http://schemas.openxmlformats.org/wordprocessingml/2006/main" xmlns:wp="http://schemas.openxmlformats.org/drawingml/2006/wordprocessingDrawing" xmlns:r="http://schemas.openxmlformats.org/officeDocument/2006/relationships" xmlns:w14="http://schemas.microsoft.com/office/word/2010/wordml">
+              <w:rPr>
+                <w:rFonts w:ascii="Arial" w:hAnsi="Arial" w:eastAsia="Arial" w:cs="Arial"/>
+                <w:sz w:val="22"/>
+                <w:szCs w:val="22"/>
+                <w:color w:val="111111"/>
+              </w:rPr>
+              <w:t xml:space="preserve">0.001158</w:t>
             </w:r>
           </w:p>
         </w:tc>
@@ -2151,7 +2151,7 @@
                 <w:szCs w:val="22"/>
                 <w:color w:val="111111"/>
               </w:rPr>
-              <w:t xml:space="preserve">1.1154920</w:t>
+              <w:t xml:space="preserve">1.0393840</w:t>
             </w:r>
           </w:p>
         </w:tc>
@@ -2180,7 +2180,7 @@
                 <w:szCs w:val="22"/>
                 <w:color w:val="111111"/>
               </w:rPr>
-              <w:t xml:space="preserve">0.2734281</w:t>
+              <w:t xml:space="preserve">0.2860922</w:t>
             </w:r>
           </w:p>
         </w:tc>
@@ -2265,36 +2265,36 @@
                 <w:szCs w:val="22"/>
                 <w:color w:val="111111"/>
               </w:rPr>
-              <w:t xml:space="preserve">0.003298</w:t>
-            </w:r>
-          </w:p>
-        </w:tc>
-        <w:tc>
-          <w:tcPr>
-            <w:tcBorders/>
-            <w:shd w:val="clear" w:color="auto" w:fill="FFFFFF"/>
-            <w:tcMar>
-              <w:top w:w="0" w:type="dxa"/>
-              <w:bottom w:w="0" w:type="dxa"/>
-              <w:left w:w="0" w:type="dxa"/>
-              <w:right w:w="0" w:type="dxa"/>
-            </w:tcMar>
-            <w:vAlign w:val="center"/>
-          </w:tcPr>
-          <w:p>
-            <w:pPr>
-              <w:jc w:val="left"/>
-              <w:spacing w:after="40" w:before="40"/>
-              <w:ind w:firstLine="0" w:left="100" w:right="100"/>
-            </w:pPr>
-            <w:r xmlns:w="http://schemas.openxmlformats.org/wordprocessingml/2006/main" xmlns:wp="http://schemas.openxmlformats.org/drawingml/2006/wordprocessingDrawing" xmlns:r="http://schemas.openxmlformats.org/officeDocument/2006/relationships" xmlns:w14="http://schemas.microsoft.com/office/word/2010/wordml">
-              <w:rPr>
-                <w:rFonts w:ascii="Arial" w:hAnsi="Arial" w:eastAsia="Arial" w:cs="Arial"/>
-                <w:sz w:val="22"/>
-                <w:szCs w:val="22"/>
-                <w:color w:val="111111"/>
-              </w:rPr>
-              <w:t xml:space="preserve">0.001170</w:t>
+              <w:t xml:space="preserve">0.003211</w:t>
+            </w:r>
+          </w:p>
+        </w:tc>
+        <w:tc>
+          <w:tcPr>
+            <w:tcBorders/>
+            <w:shd w:val="clear" w:color="auto" w:fill="FFFFFF"/>
+            <w:tcMar>
+              <w:top w:w="0" w:type="dxa"/>
+              <w:bottom w:w="0" w:type="dxa"/>
+              <w:left w:w="0" w:type="dxa"/>
+              <w:right w:w="0" w:type="dxa"/>
+            </w:tcMar>
+            <w:vAlign w:val="center"/>
+          </w:tcPr>
+          <w:p>
+            <w:pPr>
+              <w:jc w:val="left"/>
+              <w:spacing w:after="40" w:before="40"/>
+              <w:ind w:firstLine="0" w:left="100" w:right="100"/>
+            </w:pPr>
+            <w:r xmlns:w="http://schemas.openxmlformats.org/wordprocessingml/2006/main" xmlns:wp="http://schemas.openxmlformats.org/drawingml/2006/wordprocessingDrawing" xmlns:r="http://schemas.openxmlformats.org/officeDocument/2006/relationships" xmlns:w14="http://schemas.microsoft.com/office/word/2010/wordml">
+              <w:rPr>
+                <w:rFonts w:ascii="Arial" w:hAnsi="Arial" w:eastAsia="Arial" w:cs="Arial"/>
+                <w:sz w:val="22"/>
+                <w:szCs w:val="22"/>
+                <w:color w:val="111111"/>
+              </w:rPr>
+              <w:t xml:space="preserve">0.001264</w:t>
             </w:r>
           </w:p>
         </w:tc>
@@ -2323,7 +2323,7 @@
                 <w:szCs w:val="22"/>
                 <w:color w:val="111111"/>
               </w:rPr>
-              <w:t xml:space="preserve">0.8949981</w:t>
+              <w:t xml:space="preserve">1.2343007</w:t>
             </w:r>
           </w:p>
         </w:tc>
@@ -2352,7 +2352,7 @@
                 <w:szCs w:val="22"/>
                 <w:color w:val="111111"/>
               </w:rPr>
-              <w:t xml:space="preserve">0.2763236</w:t>
+              <w:t xml:space="preserve">0.2703314</w:t>
             </w:r>
           </w:p>
         </w:tc>
@@ -2446,36 +2446,36 @@
                 <w:szCs w:val="22"/>
                 <w:color w:val="111111"/>
               </w:rPr>
-              <w:t xml:space="preserve">0.002707</w:t>
-            </w:r>
-          </w:p>
-        </w:tc>
-        <w:tc>
-          <w:tcPr>
-            <w:tcBorders/>
-            <w:shd w:val="clear" w:color="auto" w:fill="FFFFFF"/>
-            <w:tcMar>
-              <w:top w:w="0" w:type="dxa"/>
-              <w:bottom w:w="0" w:type="dxa"/>
-              <w:left w:w="0" w:type="dxa"/>
-              <w:right w:w="0" w:type="dxa"/>
-            </w:tcMar>
-            <w:vAlign w:val="center"/>
-          </w:tcPr>
-          <w:p>
-            <w:pPr>
-              <w:jc w:val="left"/>
-              <w:spacing w:after="40" w:before="40"/>
-              <w:ind w:firstLine="0" w:left="100" w:right="100"/>
-            </w:pPr>
-            <w:r xmlns:w="http://schemas.openxmlformats.org/wordprocessingml/2006/main" xmlns:wp="http://schemas.openxmlformats.org/drawingml/2006/wordprocessingDrawing" xmlns:r="http://schemas.openxmlformats.org/officeDocument/2006/relationships" xmlns:w14="http://schemas.microsoft.com/office/word/2010/wordml">
-              <w:rPr>
-                <w:rFonts w:ascii="Arial" w:hAnsi="Arial" w:eastAsia="Arial" w:cs="Arial"/>
-                <w:sz w:val="22"/>
-                <w:szCs w:val="22"/>
-                <w:color w:val="111111"/>
-              </w:rPr>
-              <w:t xml:space="preserve">0.000678</w:t>
+              <w:t xml:space="preserve">0.002748</w:t>
+            </w:r>
+          </w:p>
+        </w:tc>
+        <w:tc>
+          <w:tcPr>
+            <w:tcBorders/>
+            <w:shd w:val="clear" w:color="auto" w:fill="FFFFFF"/>
+            <w:tcMar>
+              <w:top w:w="0" w:type="dxa"/>
+              <w:bottom w:w="0" w:type="dxa"/>
+              <w:left w:w="0" w:type="dxa"/>
+              <w:right w:w="0" w:type="dxa"/>
+            </w:tcMar>
+            <w:vAlign w:val="center"/>
+          </w:tcPr>
+          <w:p>
+            <w:pPr>
+              <w:jc w:val="left"/>
+              <w:spacing w:after="40" w:before="40"/>
+              <w:ind w:firstLine="0" w:left="100" w:right="100"/>
+            </w:pPr>
+            <w:r xmlns:w="http://schemas.openxmlformats.org/wordprocessingml/2006/main" xmlns:wp="http://schemas.openxmlformats.org/drawingml/2006/wordprocessingDrawing" xmlns:r="http://schemas.openxmlformats.org/officeDocument/2006/relationships" xmlns:w14="http://schemas.microsoft.com/office/word/2010/wordml">
+              <w:rPr>
+                <w:rFonts w:ascii="Arial" w:hAnsi="Arial" w:eastAsia="Arial" w:cs="Arial"/>
+                <w:sz w:val="22"/>
+                <w:szCs w:val="22"/>
+                <w:color w:val="111111"/>
+              </w:rPr>
+              <w:t xml:space="preserve">0.000658</w:t>
             </w:r>
           </w:p>
         </w:tc>
@@ -2504,7 +2504,7 @@
                 <w:szCs w:val="22"/>
                 <w:color w:val="111111"/>
               </w:rPr>
-              <w:t xml:space="preserve">0.7890329</w:t>
+              <w:t xml:space="preserve">0.7554527</w:t>
             </w:r>
           </w:p>
         </w:tc>
@@ -2533,7 +2533,7 @@
                 <w:szCs w:val="22"/>
                 <w:color w:val="111111"/>
               </w:rPr>
-              <w:t xml:space="preserve">0.2233335</w:t>
+              <w:t xml:space="preserve">0.2342815</w:t>
             </w:r>
           </w:p>
         </w:tc>
@@ -2618,36 +2618,36 @@
                 <w:szCs w:val="22"/>
                 <w:color w:val="111111"/>
               </w:rPr>
-              <w:t xml:space="preserve">0.002832</w:t>
-            </w:r>
-          </w:p>
-        </w:tc>
-        <w:tc>
-          <w:tcPr>
-            <w:tcBorders/>
-            <w:shd w:val="clear" w:color="auto" w:fill="FFFFFF"/>
-            <w:tcMar>
-              <w:top w:w="0" w:type="dxa"/>
-              <w:bottom w:w="0" w:type="dxa"/>
-              <w:left w:w="0" w:type="dxa"/>
-              <w:right w:w="0" w:type="dxa"/>
-            </w:tcMar>
-            <w:vAlign w:val="center"/>
-          </w:tcPr>
-          <w:p>
-            <w:pPr>
-              <w:jc w:val="left"/>
-              <w:spacing w:after="40" w:before="40"/>
-              <w:ind w:firstLine="0" w:left="100" w:right="100"/>
-            </w:pPr>
-            <w:r xmlns:w="http://schemas.openxmlformats.org/wordprocessingml/2006/main" xmlns:wp="http://schemas.openxmlformats.org/drawingml/2006/wordprocessingDrawing" xmlns:r="http://schemas.openxmlformats.org/officeDocument/2006/relationships" xmlns:w14="http://schemas.microsoft.com/office/word/2010/wordml">
-              <w:rPr>
-                <w:rFonts w:ascii="Arial" w:hAnsi="Arial" w:eastAsia="Arial" w:cs="Arial"/>
-                <w:sz w:val="22"/>
-                <w:szCs w:val="22"/>
-                <w:color w:val="111111"/>
-              </w:rPr>
-              <w:t xml:space="preserve">0.000703</w:t>
+              <w:t xml:space="preserve">0.002675</w:t>
+            </w:r>
+          </w:p>
+        </w:tc>
+        <w:tc>
+          <w:tcPr>
+            <w:tcBorders/>
+            <w:shd w:val="clear" w:color="auto" w:fill="FFFFFF"/>
+            <w:tcMar>
+              <w:top w:w="0" w:type="dxa"/>
+              <w:bottom w:w="0" w:type="dxa"/>
+              <w:left w:w="0" w:type="dxa"/>
+              <w:right w:w="0" w:type="dxa"/>
+            </w:tcMar>
+            <w:vAlign w:val="center"/>
+          </w:tcPr>
+          <w:p>
+            <w:pPr>
+              <w:jc w:val="left"/>
+              <w:spacing w:after="40" w:before="40"/>
+              <w:ind w:firstLine="0" w:left="100" w:right="100"/>
+            </w:pPr>
+            <w:r xmlns:w="http://schemas.openxmlformats.org/wordprocessingml/2006/main" xmlns:wp="http://schemas.openxmlformats.org/drawingml/2006/wordprocessingDrawing" xmlns:r="http://schemas.openxmlformats.org/officeDocument/2006/relationships" xmlns:w14="http://schemas.microsoft.com/office/word/2010/wordml">
+              <w:rPr>
+                <w:rFonts w:ascii="Arial" w:hAnsi="Arial" w:eastAsia="Arial" w:cs="Arial"/>
+                <w:sz w:val="22"/>
+                <w:szCs w:val="22"/>
+                <w:color w:val="111111"/>
+              </w:rPr>
+              <w:t xml:space="preserve">0.000777</w:t>
             </w:r>
           </w:p>
         </w:tc>
@@ -2676,7 +2676,7 @@
                 <w:szCs w:val="22"/>
                 <w:color w:val="111111"/>
               </w:rPr>
-              <w:t xml:space="preserve">0.7808082</w:t>
+              <w:t xml:space="preserve">0.8075384</w:t>
             </w:r>
           </w:p>
         </w:tc>
@@ -2705,7 +2705,7 @@
                 <w:szCs w:val="22"/>
                 <w:color w:val="111111"/>
               </w:rPr>
-              <w:t xml:space="preserve">0.2305726</w:t>
+              <w:t xml:space="preserve">0.2044445</w:t>
             </w:r>
           </w:p>
         </w:tc>
@@ -2799,36 +2799,36 @@
                 <w:szCs w:val="22"/>
                 <w:color w:val="111111"/>
               </w:rPr>
-              <w:t xml:space="preserve">0.002713</w:t>
-            </w:r>
-          </w:p>
-        </w:tc>
-        <w:tc>
-          <w:tcPr>
-            <w:tcBorders/>
-            <w:shd w:val="clear" w:color="auto" w:fill="FFFFFF"/>
-            <w:tcMar>
-              <w:top w:w="0" w:type="dxa"/>
-              <w:bottom w:w="0" w:type="dxa"/>
-              <w:left w:w="0" w:type="dxa"/>
-              <w:right w:w="0" w:type="dxa"/>
-            </w:tcMar>
-            <w:vAlign w:val="center"/>
-          </w:tcPr>
-          <w:p>
-            <w:pPr>
-              <w:jc w:val="left"/>
-              <w:spacing w:after="40" w:before="40"/>
-              <w:ind w:firstLine="0" w:left="100" w:right="100"/>
-            </w:pPr>
-            <w:r xmlns:w="http://schemas.openxmlformats.org/wordprocessingml/2006/main" xmlns:wp="http://schemas.openxmlformats.org/drawingml/2006/wordprocessingDrawing" xmlns:r="http://schemas.openxmlformats.org/officeDocument/2006/relationships" xmlns:w14="http://schemas.microsoft.com/office/word/2010/wordml">
-              <w:rPr>
-                <w:rFonts w:ascii="Arial" w:hAnsi="Arial" w:eastAsia="Arial" w:cs="Arial"/>
-                <w:sz w:val="22"/>
-                <w:szCs w:val="22"/>
-                <w:color w:val="111111"/>
-              </w:rPr>
-              <w:t xml:space="preserve">0.000690</w:t>
+              <w:t xml:space="preserve">0.002753</w:t>
+            </w:r>
+          </w:p>
+        </w:tc>
+        <w:tc>
+          <w:tcPr>
+            <w:tcBorders/>
+            <w:shd w:val="clear" w:color="auto" w:fill="FFFFFF"/>
+            <w:tcMar>
+              <w:top w:w="0" w:type="dxa"/>
+              <w:bottom w:w="0" w:type="dxa"/>
+              <w:left w:w="0" w:type="dxa"/>
+              <w:right w:w="0" w:type="dxa"/>
+            </w:tcMar>
+            <w:vAlign w:val="center"/>
+          </w:tcPr>
+          <w:p>
+            <w:pPr>
+              <w:jc w:val="left"/>
+              <w:spacing w:after="40" w:before="40"/>
+              <w:ind w:firstLine="0" w:left="100" w:right="100"/>
+            </w:pPr>
+            <w:r xmlns:w="http://schemas.openxmlformats.org/wordprocessingml/2006/main" xmlns:wp="http://schemas.openxmlformats.org/drawingml/2006/wordprocessingDrawing" xmlns:r="http://schemas.openxmlformats.org/officeDocument/2006/relationships" xmlns:w14="http://schemas.microsoft.com/office/word/2010/wordml">
+              <w:rPr>
+                <w:rFonts w:ascii="Arial" w:hAnsi="Arial" w:eastAsia="Arial" w:cs="Arial"/>
+                <w:sz w:val="22"/>
+                <w:szCs w:val="22"/>
+                <w:color w:val="111111"/>
+              </w:rPr>
+              <w:t xml:space="preserve">0.000671</w:t>
             </w:r>
           </w:p>
         </w:tc>
@@ -2857,7 +2857,7 @@
                 <w:szCs w:val="22"/>
                 <w:color w:val="111111"/>
               </w:rPr>
-              <w:t xml:space="preserve">0.7905316</w:t>
+              <w:t xml:space="preserve">0.7495161</w:t>
             </w:r>
           </w:p>
         </w:tc>
@@ -2886,7 +2886,7 @@
                 <w:szCs w:val="22"/>
                 <w:color w:val="111111"/>
               </w:rPr>
-              <w:t xml:space="preserve">0.2251203</w:t>
+              <w:t xml:space="preserve">0.2326960</w:t>
             </w:r>
           </w:p>
         </w:tc>
@@ -2899,1771 +2899,6 @@
         <w:tc>
           <w:tcPr>
             <w:vMerge/>
-            <w:tcBorders/>
-            <w:shd w:val="clear" w:color="auto" w:fill="FFFFFF"/>
-            <w:tcMar>
-              <w:top w:w="0" w:type="dxa"/>
-              <w:bottom w:w="0" w:type="dxa"/>
-              <w:left w:w="0" w:type="dxa"/>
-              <w:right w:w="0" w:type="dxa"/>
-            </w:tcMar>
-            <w:vAlign w:val="center"/>
-          </w:tcPr>
-          <w:p>
-            <w:pPr>
-              <w:jc w:val="left"/>
-              <w:spacing w:after="40" w:before="40"/>
-              <w:ind w:firstLine="0" w:left="100" w:right="100"/>
-            </w:pPr>
-          </w:p>
-        </w:tc>
-        <w:tc>
-          <w:tcPr>
-            <w:tcBorders/>
-            <w:shd w:val="clear" w:color="auto" w:fill="FFFFFF"/>
-            <w:tcMar>
-              <w:top w:w="0" w:type="dxa"/>
-              <w:bottom w:w="0" w:type="dxa"/>
-              <w:left w:w="0" w:type="dxa"/>
-              <w:right w:w="0" w:type="dxa"/>
-            </w:tcMar>
-            <w:vAlign w:val="center"/>
-          </w:tcPr>
-          <w:p>
-            <w:pPr>
-              <w:jc w:val="left"/>
-              <w:spacing w:after="40" w:before="40"/>
-              <w:ind w:firstLine="0" w:left="100" w:right="100"/>
-            </w:pPr>
-            <w:r xmlns:w="http://schemas.openxmlformats.org/wordprocessingml/2006/main" xmlns:wp="http://schemas.openxmlformats.org/drawingml/2006/wordprocessingDrawing" xmlns:r="http://schemas.openxmlformats.org/officeDocument/2006/relationships" xmlns:w14="http://schemas.microsoft.com/office/word/2010/wordml">
-              <w:rPr>
-                <w:rFonts w:ascii="Arial" w:hAnsi="Arial" w:eastAsia="Arial" w:cs="Arial"/>
-                <w:sz w:val="22"/>
-                <w:szCs w:val="22"/>
-                <w:color w:val="111111"/>
-              </w:rPr>
-              <w:t xml:space="preserve">out-of-sample</w:t>
-            </w:r>
-          </w:p>
-        </w:tc>
-        <w:tc>
-          <w:tcPr>
-            <w:tcBorders/>
-            <w:shd w:val="clear" w:color="auto" w:fill="FFFFFF"/>
-            <w:tcMar>
-              <w:top w:w="0" w:type="dxa"/>
-              <w:bottom w:w="0" w:type="dxa"/>
-              <w:left w:w="0" w:type="dxa"/>
-              <w:right w:w="0" w:type="dxa"/>
-            </w:tcMar>
-            <w:vAlign w:val="center"/>
-          </w:tcPr>
-          <w:p>
-            <w:pPr>
-              <w:jc w:val="left"/>
-              <w:spacing w:after="40" w:before="40"/>
-              <w:ind w:firstLine="0" w:left="100" w:right="100"/>
-            </w:pPr>
-            <w:r xmlns:w="http://schemas.openxmlformats.org/wordprocessingml/2006/main" xmlns:wp="http://schemas.openxmlformats.org/drawingml/2006/wordprocessingDrawing" xmlns:r="http://schemas.openxmlformats.org/officeDocument/2006/relationships" xmlns:w14="http://schemas.microsoft.com/office/word/2010/wordml">
-              <w:rPr>
-                <w:rFonts w:ascii="Arial" w:hAnsi="Arial" w:eastAsia="Arial" w:cs="Arial"/>
-                <w:sz w:val="22"/>
-                <w:szCs w:val="22"/>
-                <w:color w:val="111111"/>
-              </w:rPr>
-              <w:t xml:space="preserve">0.002834</w:t>
-            </w:r>
-          </w:p>
-        </w:tc>
-        <w:tc>
-          <w:tcPr>
-            <w:tcBorders/>
-            <w:shd w:val="clear" w:color="auto" w:fill="FFFFFF"/>
-            <w:tcMar>
-              <w:top w:w="0" w:type="dxa"/>
-              <w:bottom w:w="0" w:type="dxa"/>
-              <w:left w:w="0" w:type="dxa"/>
-              <w:right w:w="0" w:type="dxa"/>
-            </w:tcMar>
-            <w:vAlign w:val="center"/>
-          </w:tcPr>
-          <w:p>
-            <w:pPr>
-              <w:jc w:val="left"/>
-              <w:spacing w:after="40" w:before="40"/>
-              <w:ind w:firstLine="0" w:left="100" w:right="100"/>
-            </w:pPr>
-            <w:r xmlns:w="http://schemas.openxmlformats.org/wordprocessingml/2006/main" xmlns:wp="http://schemas.openxmlformats.org/drawingml/2006/wordprocessingDrawing" xmlns:r="http://schemas.openxmlformats.org/officeDocument/2006/relationships" xmlns:w14="http://schemas.microsoft.com/office/word/2010/wordml">
-              <w:rPr>
-                <w:rFonts w:ascii="Arial" w:hAnsi="Arial" w:eastAsia="Arial" w:cs="Arial"/>
-                <w:sz w:val="22"/>
-                <w:szCs w:val="22"/>
-                <w:color w:val="111111"/>
-              </w:rPr>
-              <w:t xml:space="preserve">0.000745</w:t>
-            </w:r>
-          </w:p>
-        </w:tc>
-        <w:tc>
-          <w:tcPr>
-            <w:tcBorders/>
-            <w:shd w:val="clear" w:color="auto" w:fill="FFFFFF"/>
-            <w:tcMar>
-              <w:top w:w="0" w:type="dxa"/>
-              <w:bottom w:w="0" w:type="dxa"/>
-              <w:left w:w="0" w:type="dxa"/>
-              <w:right w:w="0" w:type="dxa"/>
-            </w:tcMar>
-            <w:vAlign w:val="center"/>
-          </w:tcPr>
-          <w:p>
-            <w:pPr>
-              <w:jc w:val="right"/>
-              <w:spacing w:after="40" w:before="40"/>
-              <w:ind w:firstLine="0" w:left="100" w:right="100"/>
-            </w:pPr>
-            <w:r xmlns:w="http://schemas.openxmlformats.org/wordprocessingml/2006/main" xmlns:wp="http://schemas.openxmlformats.org/drawingml/2006/wordprocessingDrawing" xmlns:r="http://schemas.openxmlformats.org/officeDocument/2006/relationships" xmlns:w14="http://schemas.microsoft.com/office/word/2010/wordml">
-              <w:rPr>
-                <w:rFonts w:ascii="Arial" w:hAnsi="Arial" w:eastAsia="Arial" w:cs="Arial"/>
-                <w:sz w:val="22"/>
-                <w:szCs w:val="22"/>
-                <w:color w:val="111111"/>
-              </w:rPr>
-              <w:t xml:space="preserve">0.7779076</w:t>
-            </w:r>
-          </w:p>
-        </w:tc>
-        <w:tc>
-          <w:tcPr>
-            <w:tcBorders/>
-            <w:shd w:val="clear" w:color="auto" w:fill="FFFFFF"/>
-            <w:tcMar>
-              <w:top w:w="0" w:type="dxa"/>
-              <w:bottom w:w="0" w:type="dxa"/>
-              <w:left w:w="0" w:type="dxa"/>
-              <w:right w:w="0" w:type="dxa"/>
-            </w:tcMar>
-            <w:vAlign w:val="center"/>
-          </w:tcPr>
-          <w:p>
-            <w:pPr>
-              <w:jc w:val="right"/>
-              <w:spacing w:after="40" w:before="40"/>
-              <w:ind w:firstLine="0" w:left="100" w:right="100"/>
-            </w:pPr>
-            <w:r xmlns:w="http://schemas.openxmlformats.org/wordprocessingml/2006/main" xmlns:wp="http://schemas.openxmlformats.org/drawingml/2006/wordprocessingDrawing" xmlns:r="http://schemas.openxmlformats.org/officeDocument/2006/relationships" xmlns:w14="http://schemas.microsoft.com/office/word/2010/wordml">
-              <w:rPr>
-                <w:rFonts w:ascii="Arial" w:hAnsi="Arial" w:eastAsia="Arial" w:cs="Arial"/>
-                <w:sz w:val="22"/>
-                <w:szCs w:val="22"/>
-                <w:color w:val="111111"/>
-              </w:rPr>
-              <w:t xml:space="preserve">0.2324876</w:t>
-            </w:r>
-          </w:p>
-        </w:tc>
-      </w:tr>
-      <w:tr>
-        <w:trPr>
-          <w:cantSplit/>
-          <w:trHeight w:val="360" w:hRule="auto"/>
-        </w:trPr>
-        <w:tc>
-          <w:tcPr>
-            <w:vMerge w:val="restart"/>
-            <w:tcBorders/>
-            <w:shd w:val="clear" w:color="auto" w:fill="FFFFFF"/>
-            <w:tcMar>
-              <w:top w:w="0" w:type="dxa"/>
-              <w:bottom w:w="0" w:type="dxa"/>
-              <w:left w:w="0" w:type="dxa"/>
-              <w:right w:w="0" w:type="dxa"/>
-            </w:tcMar>
-            <w:vAlign w:val="center"/>
-          </w:tcPr>
-          <w:p>
-            <w:pPr>
-              <w:jc w:val="left"/>
-              <w:spacing w:after="40" w:before="40"/>
-              <w:ind w:firstLine="0" w:left="100" w:right="100"/>
-            </w:pPr>
-            <w:r xmlns:w="http://schemas.openxmlformats.org/wordprocessingml/2006/main" xmlns:wp="http://schemas.openxmlformats.org/drawingml/2006/wordprocessingDrawing" xmlns:r="http://schemas.openxmlformats.org/officeDocument/2006/relationships" xmlns:w14="http://schemas.microsoft.com/office/word/2010/wordml">
-              <w:rPr>
-                <w:rFonts w:ascii="Arial" w:hAnsi="Arial" w:eastAsia="Arial" w:cs="Arial"/>
-                <w:sz w:val="22"/>
-                <w:szCs w:val="22"/>
-                <w:color w:val="111111"/>
-              </w:rPr>
-              <w:t xml:space="preserve">PCR, ncomp=20</w:t>
-            </w:r>
-          </w:p>
-        </w:tc>
-        <w:tc>
-          <w:tcPr>
-            <w:tcBorders/>
-            <w:shd w:val="clear" w:color="auto" w:fill="FFFFFF"/>
-            <w:tcMar>
-              <w:top w:w="0" w:type="dxa"/>
-              <w:bottom w:w="0" w:type="dxa"/>
-              <w:left w:w="0" w:type="dxa"/>
-              <w:right w:w="0" w:type="dxa"/>
-            </w:tcMar>
-            <w:vAlign w:val="center"/>
-          </w:tcPr>
-          <w:p>
-            <w:pPr>
-              <w:jc w:val="left"/>
-              <w:spacing w:after="40" w:before="40"/>
-              <w:ind w:firstLine="0" w:left="100" w:right="100"/>
-            </w:pPr>
-            <w:r xmlns:w="http://schemas.openxmlformats.org/wordprocessingml/2006/main" xmlns:wp="http://schemas.openxmlformats.org/drawingml/2006/wordprocessingDrawing" xmlns:r="http://schemas.openxmlformats.org/officeDocument/2006/relationships" xmlns:w14="http://schemas.microsoft.com/office/word/2010/wordml">
-              <w:rPr>
-                <w:rFonts w:ascii="Arial" w:hAnsi="Arial" w:eastAsia="Arial" w:cs="Arial"/>
-                <w:sz w:val="22"/>
-                <w:szCs w:val="22"/>
-                <w:color w:val="111111"/>
-              </w:rPr>
-              <w:t xml:space="preserve">in-sample</w:t>
-            </w:r>
-          </w:p>
-        </w:tc>
-        <w:tc>
-          <w:tcPr>
-            <w:tcBorders/>
-            <w:shd w:val="clear" w:color="auto" w:fill="FFFFFF"/>
-            <w:tcMar>
-              <w:top w:w="0" w:type="dxa"/>
-              <w:bottom w:w="0" w:type="dxa"/>
-              <w:left w:w="0" w:type="dxa"/>
-              <w:right w:w="0" w:type="dxa"/>
-            </w:tcMar>
-            <w:vAlign w:val="center"/>
-          </w:tcPr>
-          <w:p>
-            <w:pPr>
-              <w:jc w:val="left"/>
-              <w:spacing w:after="40" w:before="40"/>
-              <w:ind w:firstLine="0" w:left="100" w:right="100"/>
-            </w:pPr>
-            <w:r xmlns:w="http://schemas.openxmlformats.org/wordprocessingml/2006/main" xmlns:wp="http://schemas.openxmlformats.org/drawingml/2006/wordprocessingDrawing" xmlns:r="http://schemas.openxmlformats.org/officeDocument/2006/relationships" xmlns:w14="http://schemas.microsoft.com/office/word/2010/wordml">
-              <w:rPr>
-                <w:rFonts w:ascii="Arial" w:hAnsi="Arial" w:eastAsia="Arial" w:cs="Arial"/>
-                <w:sz w:val="22"/>
-                <w:szCs w:val="22"/>
-                <w:color w:val="111111"/>
-              </w:rPr>
-              <w:t xml:space="preserve">0.005743</w:t>
-            </w:r>
-          </w:p>
-        </w:tc>
-        <w:tc>
-          <w:tcPr>
-            <w:tcBorders/>
-            <w:shd w:val="clear" w:color="auto" w:fill="FFFFFF"/>
-            <w:tcMar>
-              <w:top w:w="0" w:type="dxa"/>
-              <w:bottom w:w="0" w:type="dxa"/>
-              <w:left w:w="0" w:type="dxa"/>
-              <w:right w:w="0" w:type="dxa"/>
-            </w:tcMar>
-            <w:vAlign w:val="center"/>
-          </w:tcPr>
-          <w:p>
-            <w:pPr>
-              <w:jc w:val="left"/>
-              <w:spacing w:after="40" w:before="40"/>
-              <w:ind w:firstLine="0" w:left="100" w:right="100"/>
-            </w:pPr>
-            <w:r xmlns:w="http://schemas.openxmlformats.org/wordprocessingml/2006/main" xmlns:wp="http://schemas.openxmlformats.org/drawingml/2006/wordprocessingDrawing" xmlns:r="http://schemas.openxmlformats.org/officeDocument/2006/relationships" xmlns:w14="http://schemas.microsoft.com/office/word/2010/wordml">
-              <w:rPr>
-                <w:rFonts w:ascii="Arial" w:hAnsi="Arial" w:eastAsia="Arial" w:cs="Arial"/>
-                <w:sz w:val="22"/>
-                <w:szCs w:val="22"/>
-                <w:color w:val="111111"/>
-              </w:rPr>
-              <w:t xml:space="preserve">0.003013</w:t>
-            </w:r>
-          </w:p>
-        </w:tc>
-        <w:tc>
-          <w:tcPr>
-            <w:tcBorders/>
-            <w:shd w:val="clear" w:color="auto" w:fill="FFFFFF"/>
-            <w:tcMar>
-              <w:top w:w="0" w:type="dxa"/>
-              <w:bottom w:w="0" w:type="dxa"/>
-              <w:left w:w="0" w:type="dxa"/>
-              <w:right w:w="0" w:type="dxa"/>
-            </w:tcMar>
-            <w:vAlign w:val="center"/>
-          </w:tcPr>
-          <w:p>
-            <w:pPr>
-              <w:jc w:val="right"/>
-              <w:spacing w:after="40" w:before="40"/>
-              <w:ind w:firstLine="0" w:left="100" w:right="100"/>
-            </w:pPr>
-            <w:r xmlns:w="http://schemas.openxmlformats.org/wordprocessingml/2006/main" xmlns:wp="http://schemas.openxmlformats.org/drawingml/2006/wordprocessingDrawing" xmlns:r="http://schemas.openxmlformats.org/officeDocument/2006/relationships" xmlns:w14="http://schemas.microsoft.com/office/word/2010/wordml">
-              <w:rPr>
-                <w:rFonts w:ascii="Arial" w:hAnsi="Arial" w:eastAsia="Arial" w:cs="Arial"/>
-                <w:sz w:val="22"/>
-                <w:szCs w:val="22"/>
-                <w:color w:val="111111"/>
-              </w:rPr>
-              <w:t xml:space="preserve">6.9013490</w:t>
-            </w:r>
-          </w:p>
-        </w:tc>
-        <w:tc>
-          <w:tcPr>
-            <w:tcBorders/>
-            <w:shd w:val="clear" w:color="auto" w:fill="FFFFFF"/>
-            <w:tcMar>
-              <w:top w:w="0" w:type="dxa"/>
-              <w:bottom w:w="0" w:type="dxa"/>
-              <w:left w:w="0" w:type="dxa"/>
-              <w:right w:w="0" w:type="dxa"/>
-            </w:tcMar>
-            <w:vAlign w:val="center"/>
-          </w:tcPr>
-          <w:p>
-            <w:pPr>
-              <w:jc w:val="right"/>
-              <w:spacing w:after="40" w:before="40"/>
-              <w:ind w:firstLine="0" w:left="100" w:right="100"/>
-            </w:pPr>
-            <w:r xmlns:w="http://schemas.openxmlformats.org/wordprocessingml/2006/main" xmlns:wp="http://schemas.openxmlformats.org/drawingml/2006/wordprocessingDrawing" xmlns:r="http://schemas.openxmlformats.org/officeDocument/2006/relationships" xmlns:w14="http://schemas.microsoft.com/office/word/2010/wordml">
-              <w:rPr>
-                <w:rFonts w:ascii="Arial" w:hAnsi="Arial" w:eastAsia="Arial" w:cs="Arial"/>
-                <w:sz w:val="22"/>
-                <w:szCs w:val="22"/>
-                <w:color w:val="111111"/>
-              </w:rPr>
-              <w:t xml:space="preserve">0.4846118</w:t>
-            </w:r>
-          </w:p>
-        </w:tc>
-      </w:tr>
-      <w:tr>
-        <w:trPr>
-          <w:cantSplit/>
-          <w:trHeight w:val="360" w:hRule="auto"/>
-        </w:trPr>
-        <w:tc>
-          <w:tcPr>
-            <w:vMerge/>
-            <w:tcBorders/>
-            <w:shd w:val="clear" w:color="auto" w:fill="FFFFFF"/>
-            <w:tcMar>
-              <w:top w:w="0" w:type="dxa"/>
-              <w:bottom w:w="0" w:type="dxa"/>
-              <w:left w:w="0" w:type="dxa"/>
-              <w:right w:w="0" w:type="dxa"/>
-            </w:tcMar>
-            <w:vAlign w:val="center"/>
-          </w:tcPr>
-          <w:p>
-            <w:pPr>
-              <w:jc w:val="left"/>
-              <w:spacing w:after="40" w:before="40"/>
-              <w:ind w:firstLine="0" w:left="100" w:right="100"/>
-            </w:pPr>
-          </w:p>
-        </w:tc>
-        <w:tc>
-          <w:tcPr>
-            <w:tcBorders/>
-            <w:shd w:val="clear" w:color="auto" w:fill="FFFFFF"/>
-            <w:tcMar>
-              <w:top w:w="0" w:type="dxa"/>
-              <w:bottom w:w="0" w:type="dxa"/>
-              <w:left w:w="0" w:type="dxa"/>
-              <w:right w:w="0" w:type="dxa"/>
-            </w:tcMar>
-            <w:vAlign w:val="center"/>
-          </w:tcPr>
-          <w:p>
-            <w:pPr>
-              <w:jc w:val="left"/>
-              <w:spacing w:after="40" w:before="40"/>
-              <w:ind w:firstLine="0" w:left="100" w:right="100"/>
-            </w:pPr>
-            <w:r xmlns:w="http://schemas.openxmlformats.org/wordprocessingml/2006/main" xmlns:wp="http://schemas.openxmlformats.org/drawingml/2006/wordprocessingDrawing" xmlns:r="http://schemas.openxmlformats.org/officeDocument/2006/relationships" xmlns:w14="http://schemas.microsoft.com/office/word/2010/wordml">
-              <w:rPr>
-                <w:rFonts w:ascii="Arial" w:hAnsi="Arial" w:eastAsia="Arial" w:cs="Arial"/>
-                <w:sz w:val="22"/>
-                <w:szCs w:val="22"/>
-                <w:color w:val="111111"/>
-              </w:rPr>
-              <w:t xml:space="preserve">out-of-sample</w:t>
-            </w:r>
-          </w:p>
-        </w:tc>
-        <w:tc>
-          <w:tcPr>
-            <w:tcBorders/>
-            <w:shd w:val="clear" w:color="auto" w:fill="FFFFFF"/>
-            <w:tcMar>
-              <w:top w:w="0" w:type="dxa"/>
-              <w:bottom w:w="0" w:type="dxa"/>
-              <w:left w:w="0" w:type="dxa"/>
-              <w:right w:w="0" w:type="dxa"/>
-            </w:tcMar>
-            <w:vAlign w:val="center"/>
-          </w:tcPr>
-          <w:p>
-            <w:pPr>
-              <w:jc w:val="left"/>
-              <w:spacing w:after="40" w:before="40"/>
-              <w:ind w:firstLine="0" w:left="100" w:right="100"/>
-            </w:pPr>
-            <w:r xmlns:w="http://schemas.openxmlformats.org/wordprocessingml/2006/main" xmlns:wp="http://schemas.openxmlformats.org/drawingml/2006/wordprocessingDrawing" xmlns:r="http://schemas.openxmlformats.org/officeDocument/2006/relationships" xmlns:w14="http://schemas.microsoft.com/office/word/2010/wordml">
-              <w:rPr>
-                <w:rFonts w:ascii="Arial" w:hAnsi="Arial" w:eastAsia="Arial" w:cs="Arial"/>
-                <w:sz w:val="22"/>
-                <w:szCs w:val="22"/>
-                <w:color w:val="111111"/>
-              </w:rPr>
-              <w:t xml:space="preserve">0.017369</w:t>
-            </w:r>
-          </w:p>
-        </w:tc>
-        <w:tc>
-          <w:tcPr>
-            <w:tcBorders/>
-            <w:shd w:val="clear" w:color="auto" w:fill="FFFFFF"/>
-            <w:tcMar>
-              <w:top w:w="0" w:type="dxa"/>
-              <w:bottom w:w="0" w:type="dxa"/>
-              <w:left w:w="0" w:type="dxa"/>
-              <w:right w:w="0" w:type="dxa"/>
-            </w:tcMar>
-            <w:vAlign w:val="center"/>
-          </w:tcPr>
-          <w:p>
-            <w:pPr>
-              <w:jc w:val="left"/>
-              <w:spacing w:after="40" w:before="40"/>
-              <w:ind w:firstLine="0" w:left="100" w:right="100"/>
-            </w:pPr>
-            <w:r xmlns:w="http://schemas.openxmlformats.org/wordprocessingml/2006/main" xmlns:wp="http://schemas.openxmlformats.org/drawingml/2006/wordprocessingDrawing" xmlns:r="http://schemas.openxmlformats.org/officeDocument/2006/relationships" xmlns:w14="http://schemas.microsoft.com/office/word/2010/wordml">
-              <w:rPr>
-                <w:rFonts w:ascii="Arial" w:hAnsi="Arial" w:eastAsia="Arial" w:cs="Arial"/>
-                <w:sz w:val="22"/>
-                <w:szCs w:val="22"/>
-                <w:color w:val="111111"/>
-              </w:rPr>
-              <w:t xml:space="preserve">0.009485</w:t>
-            </w:r>
-          </w:p>
-        </w:tc>
-        <w:tc>
-          <w:tcPr>
-            <w:tcBorders/>
-            <w:shd w:val="clear" w:color="auto" w:fill="FFFFFF"/>
-            <w:tcMar>
-              <w:top w:w="0" w:type="dxa"/>
-              <w:bottom w:w="0" w:type="dxa"/>
-              <w:left w:w="0" w:type="dxa"/>
-              <w:right w:w="0" w:type="dxa"/>
-            </w:tcMar>
-            <w:vAlign w:val="center"/>
-          </w:tcPr>
-          <w:p>
-            <w:pPr>
-              <w:jc w:val="right"/>
-              <w:spacing w:after="40" w:before="40"/>
-              <w:ind w:firstLine="0" w:left="100" w:right="100"/>
-            </w:pPr>
-            <w:r xmlns:w="http://schemas.openxmlformats.org/wordprocessingml/2006/main" xmlns:wp="http://schemas.openxmlformats.org/drawingml/2006/wordprocessingDrawing" xmlns:r="http://schemas.openxmlformats.org/officeDocument/2006/relationships" xmlns:w14="http://schemas.microsoft.com/office/word/2010/wordml">
-              <w:rPr>
-                <w:rFonts w:ascii="Arial" w:hAnsi="Arial" w:eastAsia="Arial" w:cs="Arial"/>
-                <w:sz w:val="22"/>
-                <w:szCs w:val="22"/>
-                <w:color w:val="111111"/>
-              </w:rPr>
-              <w:t xml:space="preserve">7.1745299</w:t>
-            </w:r>
-          </w:p>
-        </w:tc>
-        <w:tc>
-          <w:tcPr>
-            <w:tcBorders/>
-            <w:shd w:val="clear" w:color="auto" w:fill="FFFFFF"/>
-            <w:tcMar>
-              <w:top w:w="0" w:type="dxa"/>
-              <w:bottom w:w="0" w:type="dxa"/>
-              <w:left w:w="0" w:type="dxa"/>
-              <w:right w:w="0" w:type="dxa"/>
-            </w:tcMar>
-            <w:vAlign w:val="center"/>
-          </w:tcPr>
-          <w:p>
-            <w:pPr>
-              <w:jc w:val="right"/>
-              <w:spacing w:after="40" w:before="40"/>
-              <w:ind w:firstLine="0" w:left="100" w:right="100"/>
-            </w:pPr>
-            <w:r xmlns:w="http://schemas.openxmlformats.org/wordprocessingml/2006/main" xmlns:wp="http://schemas.openxmlformats.org/drawingml/2006/wordprocessingDrawing" xmlns:r="http://schemas.openxmlformats.org/officeDocument/2006/relationships" xmlns:w14="http://schemas.microsoft.com/office/word/2010/wordml">
-              <w:rPr>
-                <w:rFonts w:ascii="Arial" w:hAnsi="Arial" w:eastAsia="Arial" w:cs="Arial"/>
-                <w:sz w:val="22"/>
-                <w:szCs w:val="22"/>
-                <w:color w:val="111111"/>
-              </w:rPr>
-              <w:t xml:space="preserve">1.4730952</w:t>
-            </w:r>
-          </w:p>
-        </w:tc>
-      </w:tr>
-      <w:tr>
-        <w:trPr>
-          <w:cantSplit/>
-          <w:trHeight w:val="360" w:hRule="auto"/>
-        </w:trPr>
-        <w:tc>
-          <w:tcPr>
-            <w:vMerge w:val="restart"/>
-            <w:tcBorders/>
-            <w:shd w:val="clear" w:color="auto" w:fill="FFFFFF"/>
-            <w:tcMar>
-              <w:top w:w="0" w:type="dxa"/>
-              <w:bottom w:w="0" w:type="dxa"/>
-              <w:left w:w="0" w:type="dxa"/>
-              <w:right w:w="0" w:type="dxa"/>
-            </w:tcMar>
-            <w:vAlign w:val="center"/>
-          </w:tcPr>
-          <w:p>
-            <w:pPr>
-              <w:jc w:val="left"/>
-              <w:spacing w:after="40" w:before="40"/>
-              <w:ind w:firstLine="0" w:left="100" w:right="100"/>
-            </w:pPr>
-            <w:r xmlns:w="http://schemas.openxmlformats.org/wordprocessingml/2006/main" xmlns:wp="http://schemas.openxmlformats.org/drawingml/2006/wordprocessingDrawing" xmlns:r="http://schemas.openxmlformats.org/officeDocument/2006/relationships" xmlns:w14="http://schemas.microsoft.com/office/word/2010/wordml">
-              <w:rPr>
-                <w:rFonts w:ascii="Arial" w:hAnsi="Arial" w:eastAsia="Arial" w:cs="Arial"/>
-                <w:sz w:val="22"/>
-                <w:szCs w:val="22"/>
-                <w:color w:val="111111"/>
-              </w:rPr>
-              <w:t xml:space="preserve">PCR, ncomp=30</w:t>
-            </w:r>
-          </w:p>
-        </w:tc>
-        <w:tc>
-          <w:tcPr>
-            <w:tcBorders/>
-            <w:shd w:val="clear" w:color="auto" w:fill="FFFFFF"/>
-            <w:tcMar>
-              <w:top w:w="0" w:type="dxa"/>
-              <w:bottom w:w="0" w:type="dxa"/>
-              <w:left w:w="0" w:type="dxa"/>
-              <w:right w:w="0" w:type="dxa"/>
-            </w:tcMar>
-            <w:vAlign w:val="center"/>
-          </w:tcPr>
-          <w:p>
-            <w:pPr>
-              <w:jc w:val="left"/>
-              <w:spacing w:after="40" w:before="40"/>
-              <w:ind w:firstLine="0" w:left="100" w:right="100"/>
-            </w:pPr>
-            <w:r xmlns:w="http://schemas.openxmlformats.org/wordprocessingml/2006/main" xmlns:wp="http://schemas.openxmlformats.org/drawingml/2006/wordprocessingDrawing" xmlns:r="http://schemas.openxmlformats.org/officeDocument/2006/relationships" xmlns:w14="http://schemas.microsoft.com/office/word/2010/wordml">
-              <w:rPr>
-                <w:rFonts w:ascii="Arial" w:hAnsi="Arial" w:eastAsia="Arial" w:cs="Arial"/>
-                <w:sz w:val="22"/>
-                <w:szCs w:val="22"/>
-                <w:color w:val="111111"/>
-              </w:rPr>
-              <w:t xml:space="preserve">in-sample</w:t>
-            </w:r>
-          </w:p>
-        </w:tc>
-        <w:tc>
-          <w:tcPr>
-            <w:tcBorders/>
-            <w:shd w:val="clear" w:color="auto" w:fill="FFFFFF"/>
-            <w:tcMar>
-              <w:top w:w="0" w:type="dxa"/>
-              <w:bottom w:w="0" w:type="dxa"/>
-              <w:left w:w="0" w:type="dxa"/>
-              <w:right w:w="0" w:type="dxa"/>
-            </w:tcMar>
-            <w:vAlign w:val="center"/>
-          </w:tcPr>
-          <w:p>
-            <w:pPr>
-              <w:jc w:val="left"/>
-              <w:spacing w:after="40" w:before="40"/>
-              <w:ind w:firstLine="0" w:left="100" w:right="100"/>
-            </w:pPr>
-            <w:r xmlns:w="http://schemas.openxmlformats.org/wordprocessingml/2006/main" xmlns:wp="http://schemas.openxmlformats.org/drawingml/2006/wordprocessingDrawing" xmlns:r="http://schemas.openxmlformats.org/officeDocument/2006/relationships" xmlns:w14="http://schemas.microsoft.com/office/word/2010/wordml">
-              <w:rPr>
-                <w:rFonts w:ascii="Arial" w:hAnsi="Arial" w:eastAsia="Arial" w:cs="Arial"/>
-                <w:sz w:val="22"/>
-                <w:szCs w:val="22"/>
-                <w:color w:val="111111"/>
-              </w:rPr>
-              <w:t xml:space="preserve">0.002976</w:t>
-            </w:r>
-          </w:p>
-        </w:tc>
-        <w:tc>
-          <w:tcPr>
-            <w:tcBorders/>
-            <w:shd w:val="clear" w:color="auto" w:fill="FFFFFF"/>
-            <w:tcMar>
-              <w:top w:w="0" w:type="dxa"/>
-              <w:bottom w:w="0" w:type="dxa"/>
-              <w:left w:w="0" w:type="dxa"/>
-              <w:right w:w="0" w:type="dxa"/>
-            </w:tcMar>
-            <w:vAlign w:val="center"/>
-          </w:tcPr>
-          <w:p>
-            <w:pPr>
-              <w:jc w:val="left"/>
-              <w:spacing w:after="40" w:before="40"/>
-              <w:ind w:firstLine="0" w:left="100" w:right="100"/>
-            </w:pPr>
-            <w:r xmlns:w="http://schemas.openxmlformats.org/wordprocessingml/2006/main" xmlns:wp="http://schemas.openxmlformats.org/drawingml/2006/wordprocessingDrawing" xmlns:r="http://schemas.openxmlformats.org/officeDocument/2006/relationships" xmlns:w14="http://schemas.microsoft.com/office/word/2010/wordml">
-              <w:rPr>
-                <w:rFonts w:ascii="Arial" w:hAnsi="Arial" w:eastAsia="Arial" w:cs="Arial"/>
-                <w:sz w:val="22"/>
-                <w:szCs w:val="22"/>
-                <w:color w:val="111111"/>
-              </w:rPr>
-              <w:t xml:space="preserve">0.001290</w:t>
-            </w:r>
-          </w:p>
-        </w:tc>
-        <w:tc>
-          <w:tcPr>
-            <w:tcBorders/>
-            <w:shd w:val="clear" w:color="auto" w:fill="FFFFFF"/>
-            <w:tcMar>
-              <w:top w:w="0" w:type="dxa"/>
-              <w:bottom w:w="0" w:type="dxa"/>
-              <w:left w:w="0" w:type="dxa"/>
-              <w:right w:w="0" w:type="dxa"/>
-            </w:tcMar>
-            <w:vAlign w:val="center"/>
-          </w:tcPr>
-          <w:p>
-            <w:pPr>
-              <w:jc w:val="right"/>
-              <w:spacing w:after="40" w:before="40"/>
-              <w:ind w:firstLine="0" w:left="100" w:right="100"/>
-            </w:pPr>
-            <w:r xmlns:w="http://schemas.openxmlformats.org/wordprocessingml/2006/main" xmlns:wp="http://schemas.openxmlformats.org/drawingml/2006/wordprocessingDrawing" xmlns:r="http://schemas.openxmlformats.org/officeDocument/2006/relationships" xmlns:w14="http://schemas.microsoft.com/office/word/2010/wordml">
-              <w:rPr>
-                <w:rFonts w:ascii="Arial" w:hAnsi="Arial" w:eastAsia="Arial" w:cs="Arial"/>
-                <w:sz w:val="22"/>
-                <w:szCs w:val="22"/>
-                <w:color w:val="111111"/>
-              </w:rPr>
-              <w:t xml:space="preserve">1.4639607</w:t>
-            </w:r>
-          </w:p>
-        </w:tc>
-        <w:tc>
-          <w:tcPr>
-            <w:tcBorders/>
-            <w:shd w:val="clear" w:color="auto" w:fill="FFFFFF"/>
-            <w:tcMar>
-              <w:top w:w="0" w:type="dxa"/>
-              <w:bottom w:w="0" w:type="dxa"/>
-              <w:left w:w="0" w:type="dxa"/>
-              <w:right w:w="0" w:type="dxa"/>
-            </w:tcMar>
-            <w:vAlign w:val="center"/>
-          </w:tcPr>
-          <w:p>
-            <w:pPr>
-              <w:jc w:val="right"/>
-              <w:spacing w:after="40" w:before="40"/>
-              <w:ind w:firstLine="0" w:left="100" w:right="100"/>
-            </w:pPr>
-            <w:r xmlns:w="http://schemas.openxmlformats.org/wordprocessingml/2006/main" xmlns:wp="http://schemas.openxmlformats.org/drawingml/2006/wordprocessingDrawing" xmlns:r="http://schemas.openxmlformats.org/officeDocument/2006/relationships" xmlns:w14="http://schemas.microsoft.com/office/word/2010/wordml">
-              <w:rPr>
-                <w:rFonts w:ascii="Arial" w:hAnsi="Arial" w:eastAsia="Arial" w:cs="Arial"/>
-                <w:sz w:val="22"/>
-                <w:szCs w:val="22"/>
-                <w:color w:val="111111"/>
-              </w:rPr>
-              <w:t xml:space="preserve">0.3034738</w:t>
-            </w:r>
-          </w:p>
-        </w:tc>
-      </w:tr>
-      <w:tr>
-        <w:trPr>
-          <w:cantSplit/>
-          <w:trHeight w:val="360" w:hRule="auto"/>
-        </w:trPr>
-        <w:tc>
-          <w:tcPr>
-            <w:vMerge/>
-            <w:tcBorders/>
-            <w:shd w:val="clear" w:color="auto" w:fill="FFFFFF"/>
-            <w:tcMar>
-              <w:top w:w="0" w:type="dxa"/>
-              <w:bottom w:w="0" w:type="dxa"/>
-              <w:left w:w="0" w:type="dxa"/>
-              <w:right w:w="0" w:type="dxa"/>
-            </w:tcMar>
-            <w:vAlign w:val="center"/>
-          </w:tcPr>
-          <w:p>
-            <w:pPr>
-              <w:jc w:val="left"/>
-              <w:spacing w:after="40" w:before="40"/>
-              <w:ind w:firstLine="0" w:left="100" w:right="100"/>
-            </w:pPr>
-          </w:p>
-        </w:tc>
-        <w:tc>
-          <w:tcPr>
-            <w:tcBorders/>
-            <w:shd w:val="clear" w:color="auto" w:fill="FFFFFF"/>
-            <w:tcMar>
-              <w:top w:w="0" w:type="dxa"/>
-              <w:bottom w:w="0" w:type="dxa"/>
-              <w:left w:w="0" w:type="dxa"/>
-              <w:right w:w="0" w:type="dxa"/>
-            </w:tcMar>
-            <w:vAlign w:val="center"/>
-          </w:tcPr>
-          <w:p>
-            <w:pPr>
-              <w:jc w:val="left"/>
-              <w:spacing w:after="40" w:before="40"/>
-              <w:ind w:firstLine="0" w:left="100" w:right="100"/>
-            </w:pPr>
-            <w:r xmlns:w="http://schemas.openxmlformats.org/wordprocessingml/2006/main" xmlns:wp="http://schemas.openxmlformats.org/drawingml/2006/wordprocessingDrawing" xmlns:r="http://schemas.openxmlformats.org/officeDocument/2006/relationships" xmlns:w14="http://schemas.microsoft.com/office/word/2010/wordml">
-              <w:rPr>
-                <w:rFonts w:ascii="Arial" w:hAnsi="Arial" w:eastAsia="Arial" w:cs="Arial"/>
-                <w:sz w:val="22"/>
-                <w:szCs w:val="22"/>
-                <w:color w:val="111111"/>
-              </w:rPr>
-              <w:t xml:space="preserve">out-of-sample</w:t>
-            </w:r>
-          </w:p>
-        </w:tc>
-        <w:tc>
-          <w:tcPr>
-            <w:tcBorders/>
-            <w:shd w:val="clear" w:color="auto" w:fill="FFFFFF"/>
-            <w:tcMar>
-              <w:top w:w="0" w:type="dxa"/>
-              <w:bottom w:w="0" w:type="dxa"/>
-              <w:left w:w="0" w:type="dxa"/>
-              <w:right w:w="0" w:type="dxa"/>
-            </w:tcMar>
-            <w:vAlign w:val="center"/>
-          </w:tcPr>
-          <w:p>
-            <w:pPr>
-              <w:jc w:val="left"/>
-              <w:spacing w:after="40" w:before="40"/>
-              <w:ind w:firstLine="0" w:left="100" w:right="100"/>
-            </w:pPr>
-            <w:r xmlns:w="http://schemas.openxmlformats.org/wordprocessingml/2006/main" xmlns:wp="http://schemas.openxmlformats.org/drawingml/2006/wordprocessingDrawing" xmlns:r="http://schemas.openxmlformats.org/officeDocument/2006/relationships" xmlns:w14="http://schemas.microsoft.com/office/word/2010/wordml">
-              <w:rPr>
-                <w:rFonts w:ascii="Arial" w:hAnsi="Arial" w:eastAsia="Arial" w:cs="Arial"/>
-                <w:sz w:val="22"/>
-                <w:szCs w:val="22"/>
-                <w:color w:val="111111"/>
-              </w:rPr>
-              <w:t xml:space="preserve">0.017506</w:t>
-            </w:r>
-          </w:p>
-        </w:tc>
-        <w:tc>
-          <w:tcPr>
-            <w:tcBorders/>
-            <w:shd w:val="clear" w:color="auto" w:fill="FFFFFF"/>
-            <w:tcMar>
-              <w:top w:w="0" w:type="dxa"/>
-              <w:bottom w:w="0" w:type="dxa"/>
-              <w:left w:w="0" w:type="dxa"/>
-              <w:right w:w="0" w:type="dxa"/>
-            </w:tcMar>
-            <w:vAlign w:val="center"/>
-          </w:tcPr>
-          <w:p>
-            <w:pPr>
-              <w:jc w:val="left"/>
-              <w:spacing w:after="40" w:before="40"/>
-              <w:ind w:firstLine="0" w:left="100" w:right="100"/>
-            </w:pPr>
-            <w:r xmlns:w="http://schemas.openxmlformats.org/wordprocessingml/2006/main" xmlns:wp="http://schemas.openxmlformats.org/drawingml/2006/wordprocessingDrawing" xmlns:r="http://schemas.openxmlformats.org/officeDocument/2006/relationships" xmlns:w14="http://schemas.microsoft.com/office/word/2010/wordml">
-              <w:rPr>
-                <w:rFonts w:ascii="Arial" w:hAnsi="Arial" w:eastAsia="Arial" w:cs="Arial"/>
-                <w:sz w:val="22"/>
-                <w:szCs w:val="22"/>
-                <w:color w:val="111111"/>
-              </w:rPr>
-              <w:t xml:space="preserve">0.006724</w:t>
-            </w:r>
-          </w:p>
-        </w:tc>
-        <w:tc>
-          <w:tcPr>
-            <w:tcBorders/>
-            <w:shd w:val="clear" w:color="auto" w:fill="FFFFFF"/>
-            <w:tcMar>
-              <w:top w:w="0" w:type="dxa"/>
-              <w:bottom w:w="0" w:type="dxa"/>
-              <w:left w:w="0" w:type="dxa"/>
-              <w:right w:w="0" w:type="dxa"/>
-            </w:tcMar>
-            <w:vAlign w:val="center"/>
-          </w:tcPr>
-          <w:p>
-            <w:pPr>
-              <w:jc w:val="right"/>
-              <w:spacing w:after="40" w:before="40"/>
-              <w:ind w:firstLine="0" w:left="100" w:right="100"/>
-            </w:pPr>
-            <w:r xmlns:w="http://schemas.openxmlformats.org/wordprocessingml/2006/main" xmlns:wp="http://schemas.openxmlformats.org/drawingml/2006/wordprocessingDrawing" xmlns:r="http://schemas.openxmlformats.org/officeDocument/2006/relationships" xmlns:w14="http://schemas.microsoft.com/office/word/2010/wordml">
-              <w:rPr>
-                <w:rFonts w:ascii="Arial" w:hAnsi="Arial" w:eastAsia="Arial" w:cs="Arial"/>
-                <w:sz w:val="22"/>
-                <w:szCs w:val="22"/>
-                <w:color w:val="111111"/>
-              </w:rPr>
-              <w:t xml:space="preserve">1.9409006</w:t>
-            </w:r>
-          </w:p>
-        </w:tc>
-        <w:tc>
-          <w:tcPr>
-            <w:tcBorders/>
-            <w:shd w:val="clear" w:color="auto" w:fill="FFFFFF"/>
-            <w:tcMar>
-              <w:top w:w="0" w:type="dxa"/>
-              <w:bottom w:w="0" w:type="dxa"/>
-              <w:left w:w="0" w:type="dxa"/>
-              <w:right w:w="0" w:type="dxa"/>
-            </w:tcMar>
-            <w:vAlign w:val="center"/>
-          </w:tcPr>
-          <w:p>
-            <w:pPr>
-              <w:jc w:val="right"/>
-              <w:spacing w:after="40" w:before="40"/>
-              <w:ind w:firstLine="0" w:left="100" w:right="100"/>
-            </w:pPr>
-            <w:r xmlns:w="http://schemas.openxmlformats.org/wordprocessingml/2006/main" xmlns:wp="http://schemas.openxmlformats.org/drawingml/2006/wordprocessingDrawing" xmlns:r="http://schemas.openxmlformats.org/officeDocument/2006/relationships" xmlns:w14="http://schemas.microsoft.com/office/word/2010/wordml">
-              <w:rPr>
-                <w:rFonts w:ascii="Arial" w:hAnsi="Arial" w:eastAsia="Arial" w:cs="Arial"/>
-                <w:sz w:val="22"/>
-                <w:szCs w:val="22"/>
-                <w:color w:val="111111"/>
-              </w:rPr>
-              <w:t xml:space="preserve">1.0748631</w:t>
-            </w:r>
-          </w:p>
-        </w:tc>
-      </w:tr>
-      <w:tr>
-        <w:trPr>
-          <w:cantSplit/>
-          <w:trHeight w:val="360" w:hRule="auto"/>
-        </w:trPr>
-        <w:tc>
-          <w:tcPr>
-            <w:vMerge w:val="restart"/>
-            <w:tcBorders/>
-            <w:shd w:val="clear" w:color="auto" w:fill="FFFFFF"/>
-            <w:tcMar>
-              <w:top w:w="0" w:type="dxa"/>
-              <w:bottom w:w="0" w:type="dxa"/>
-              <w:left w:w="0" w:type="dxa"/>
-              <w:right w:w="0" w:type="dxa"/>
-            </w:tcMar>
-            <w:vAlign w:val="center"/>
-          </w:tcPr>
-          <w:p>
-            <w:pPr>
-              <w:jc w:val="left"/>
-              <w:spacing w:after="40" w:before="40"/>
-              <w:ind w:firstLine="0" w:left="100" w:right="100"/>
-            </w:pPr>
-            <w:r xmlns:w="http://schemas.openxmlformats.org/wordprocessingml/2006/main" xmlns:wp="http://schemas.openxmlformats.org/drawingml/2006/wordprocessingDrawing" xmlns:r="http://schemas.openxmlformats.org/officeDocument/2006/relationships" xmlns:w14="http://schemas.microsoft.com/office/word/2010/wordml">
-              <w:rPr>
-                <w:rFonts w:ascii="Arial" w:hAnsi="Arial" w:eastAsia="Arial" w:cs="Arial"/>
-                <w:sz w:val="22"/>
-                <w:szCs w:val="22"/>
-                <w:color w:val="111111"/>
-              </w:rPr>
-              <w:t xml:space="preserve">PCR, ncomp=42</w:t>
-            </w:r>
-          </w:p>
-        </w:tc>
-        <w:tc>
-          <w:tcPr>
-            <w:tcBorders/>
-            <w:shd w:val="clear" w:color="auto" w:fill="FFFFFF"/>
-            <w:tcMar>
-              <w:top w:w="0" w:type="dxa"/>
-              <w:bottom w:w="0" w:type="dxa"/>
-              <w:left w:w="0" w:type="dxa"/>
-              <w:right w:w="0" w:type="dxa"/>
-            </w:tcMar>
-            <w:vAlign w:val="center"/>
-          </w:tcPr>
-          <w:p>
-            <w:pPr>
-              <w:jc w:val="left"/>
-              <w:spacing w:after="40" w:before="40"/>
-              <w:ind w:firstLine="0" w:left="100" w:right="100"/>
-            </w:pPr>
-            <w:r xmlns:w="http://schemas.openxmlformats.org/wordprocessingml/2006/main" xmlns:wp="http://schemas.openxmlformats.org/drawingml/2006/wordprocessingDrawing" xmlns:r="http://schemas.openxmlformats.org/officeDocument/2006/relationships" xmlns:w14="http://schemas.microsoft.com/office/word/2010/wordml">
-              <w:rPr>
-                <w:rFonts w:ascii="Arial" w:hAnsi="Arial" w:eastAsia="Arial" w:cs="Arial"/>
-                <w:sz w:val="22"/>
-                <w:szCs w:val="22"/>
-                <w:color w:val="111111"/>
-              </w:rPr>
-              <w:t xml:space="preserve">in-sample</w:t>
-            </w:r>
-          </w:p>
-        </w:tc>
-        <w:tc>
-          <w:tcPr>
-            <w:tcBorders/>
-            <w:shd w:val="clear" w:color="auto" w:fill="FFFFFF"/>
-            <w:tcMar>
-              <w:top w:w="0" w:type="dxa"/>
-              <w:bottom w:w="0" w:type="dxa"/>
-              <w:left w:w="0" w:type="dxa"/>
-              <w:right w:w="0" w:type="dxa"/>
-            </w:tcMar>
-            <w:vAlign w:val="center"/>
-          </w:tcPr>
-          <w:p>
-            <w:pPr>
-              <w:jc w:val="left"/>
-              <w:spacing w:after="40" w:before="40"/>
-              <w:ind w:firstLine="0" w:left="100" w:right="100"/>
-            </w:pPr>
-            <w:r xmlns:w="http://schemas.openxmlformats.org/wordprocessingml/2006/main" xmlns:wp="http://schemas.openxmlformats.org/drawingml/2006/wordprocessingDrawing" xmlns:r="http://schemas.openxmlformats.org/officeDocument/2006/relationships" xmlns:w14="http://schemas.microsoft.com/office/word/2010/wordml">
-              <w:rPr>
-                <w:rFonts w:ascii="Arial" w:hAnsi="Arial" w:eastAsia="Arial" w:cs="Arial"/>
-                <w:sz w:val="22"/>
-                <w:szCs w:val="22"/>
-                <w:color w:val="111111"/>
-              </w:rPr>
-              <w:t xml:space="preserve">0.002695</w:t>
-            </w:r>
-          </w:p>
-        </w:tc>
-        <w:tc>
-          <w:tcPr>
-            <w:tcBorders/>
-            <w:shd w:val="clear" w:color="auto" w:fill="FFFFFF"/>
-            <w:tcMar>
-              <w:top w:w="0" w:type="dxa"/>
-              <w:bottom w:w="0" w:type="dxa"/>
-              <w:left w:w="0" w:type="dxa"/>
-              <w:right w:w="0" w:type="dxa"/>
-            </w:tcMar>
-            <w:vAlign w:val="center"/>
-          </w:tcPr>
-          <w:p>
-            <w:pPr>
-              <w:jc w:val="left"/>
-              <w:spacing w:after="40" w:before="40"/>
-              <w:ind w:firstLine="0" w:left="100" w:right="100"/>
-            </w:pPr>
-            <w:r xmlns:w="http://schemas.openxmlformats.org/wordprocessingml/2006/main" xmlns:wp="http://schemas.openxmlformats.org/drawingml/2006/wordprocessingDrawing" xmlns:r="http://schemas.openxmlformats.org/officeDocument/2006/relationships" xmlns:w14="http://schemas.microsoft.com/office/word/2010/wordml">
-              <w:rPr>
-                <w:rFonts w:ascii="Arial" w:hAnsi="Arial" w:eastAsia="Arial" w:cs="Arial"/>
-                <w:sz w:val="22"/>
-                <w:szCs w:val="22"/>
-                <w:color w:val="111111"/>
-              </w:rPr>
-              <w:t xml:space="preserve">0.000652</w:t>
-            </w:r>
-          </w:p>
-        </w:tc>
-        <w:tc>
-          <w:tcPr>
-            <w:tcBorders/>
-            <w:shd w:val="clear" w:color="auto" w:fill="FFFFFF"/>
-            <w:tcMar>
-              <w:top w:w="0" w:type="dxa"/>
-              <w:bottom w:w="0" w:type="dxa"/>
-              <w:left w:w="0" w:type="dxa"/>
-              <w:right w:w="0" w:type="dxa"/>
-            </w:tcMar>
-            <w:vAlign w:val="center"/>
-          </w:tcPr>
-          <w:p>
-            <w:pPr>
-              <w:jc w:val="right"/>
-              <w:spacing w:after="40" w:before="40"/>
-              <w:ind w:firstLine="0" w:left="100" w:right="100"/>
-            </w:pPr>
-            <w:r xmlns:w="http://schemas.openxmlformats.org/wordprocessingml/2006/main" xmlns:wp="http://schemas.openxmlformats.org/drawingml/2006/wordprocessingDrawing" xmlns:r="http://schemas.openxmlformats.org/officeDocument/2006/relationships" xmlns:w14="http://schemas.microsoft.com/office/word/2010/wordml">
-              <w:rPr>
-                <w:rFonts w:ascii="Arial" w:hAnsi="Arial" w:eastAsia="Arial" w:cs="Arial"/>
-                <w:sz w:val="22"/>
-                <w:szCs w:val="22"/>
-                <w:color w:val="111111"/>
-              </w:rPr>
-              <w:t xml:space="preserve">0.7291361</w:t>
-            </w:r>
-          </w:p>
-        </w:tc>
-        <w:tc>
-          <w:tcPr>
-            <w:tcBorders/>
-            <w:shd w:val="clear" w:color="auto" w:fill="FFFFFF"/>
-            <w:tcMar>
-              <w:top w:w="0" w:type="dxa"/>
-              <w:bottom w:w="0" w:type="dxa"/>
-              <w:left w:w="0" w:type="dxa"/>
-              <w:right w:w="0" w:type="dxa"/>
-            </w:tcMar>
-            <w:vAlign w:val="center"/>
-          </w:tcPr>
-          <w:p>
-            <w:pPr>
-              <w:jc w:val="right"/>
-              <w:spacing w:after="40" w:before="40"/>
-              <w:ind w:firstLine="0" w:left="100" w:right="100"/>
-            </w:pPr>
-            <w:r xmlns:w="http://schemas.openxmlformats.org/wordprocessingml/2006/main" xmlns:wp="http://schemas.openxmlformats.org/drawingml/2006/wordprocessingDrawing" xmlns:r="http://schemas.openxmlformats.org/officeDocument/2006/relationships" xmlns:w14="http://schemas.microsoft.com/office/word/2010/wordml">
-              <w:rPr>
-                <w:rFonts w:ascii="Arial" w:hAnsi="Arial" w:eastAsia="Arial" w:cs="Arial"/>
-                <w:sz w:val="22"/>
-                <w:szCs w:val="22"/>
-                <w:color w:val="111111"/>
-              </w:rPr>
-              <w:t xml:space="preserve">0.2229956</w:t>
-            </w:r>
-          </w:p>
-        </w:tc>
-      </w:tr>
-      <w:tr>
-        <w:trPr>
-          <w:cantSplit/>
-          <w:trHeight w:val="360" w:hRule="auto"/>
-        </w:trPr>
-        <w:tc>
-          <w:tcPr>
-            <w:vMerge/>
-            <w:tcBorders/>
-            <w:shd w:val="clear" w:color="auto" w:fill="FFFFFF"/>
-            <w:tcMar>
-              <w:top w:w="0" w:type="dxa"/>
-              <w:bottom w:w="0" w:type="dxa"/>
-              <w:left w:w="0" w:type="dxa"/>
-              <w:right w:w="0" w:type="dxa"/>
-            </w:tcMar>
-            <w:vAlign w:val="center"/>
-          </w:tcPr>
-          <w:p>
-            <w:pPr>
-              <w:jc w:val="left"/>
-              <w:spacing w:after="40" w:before="40"/>
-              <w:ind w:firstLine="0" w:left="100" w:right="100"/>
-            </w:pPr>
-          </w:p>
-        </w:tc>
-        <w:tc>
-          <w:tcPr>
-            <w:tcBorders/>
-            <w:shd w:val="clear" w:color="auto" w:fill="FFFFFF"/>
-            <w:tcMar>
-              <w:top w:w="0" w:type="dxa"/>
-              <w:bottom w:w="0" w:type="dxa"/>
-              <w:left w:w="0" w:type="dxa"/>
-              <w:right w:w="0" w:type="dxa"/>
-            </w:tcMar>
-            <w:vAlign w:val="center"/>
-          </w:tcPr>
-          <w:p>
-            <w:pPr>
-              <w:jc w:val="left"/>
-              <w:spacing w:after="40" w:before="40"/>
-              <w:ind w:firstLine="0" w:left="100" w:right="100"/>
-            </w:pPr>
-            <w:r xmlns:w="http://schemas.openxmlformats.org/wordprocessingml/2006/main" xmlns:wp="http://schemas.openxmlformats.org/drawingml/2006/wordprocessingDrawing" xmlns:r="http://schemas.openxmlformats.org/officeDocument/2006/relationships" xmlns:w14="http://schemas.microsoft.com/office/word/2010/wordml">
-              <w:rPr>
-                <w:rFonts w:ascii="Arial" w:hAnsi="Arial" w:eastAsia="Arial" w:cs="Arial"/>
-                <w:sz w:val="22"/>
-                <w:szCs w:val="22"/>
-                <w:color w:val="111111"/>
-              </w:rPr>
-              <w:t xml:space="preserve">out-of-sample</w:t>
-            </w:r>
-          </w:p>
-        </w:tc>
-        <w:tc>
-          <w:tcPr>
-            <w:tcBorders/>
-            <w:shd w:val="clear" w:color="auto" w:fill="FFFFFF"/>
-            <w:tcMar>
-              <w:top w:w="0" w:type="dxa"/>
-              <w:bottom w:w="0" w:type="dxa"/>
-              <w:left w:w="0" w:type="dxa"/>
-              <w:right w:w="0" w:type="dxa"/>
-            </w:tcMar>
-            <w:vAlign w:val="center"/>
-          </w:tcPr>
-          <w:p>
-            <w:pPr>
-              <w:jc w:val="left"/>
-              <w:spacing w:after="40" w:before="40"/>
-              <w:ind w:firstLine="0" w:left="100" w:right="100"/>
-            </w:pPr>
-            <w:r xmlns:w="http://schemas.openxmlformats.org/wordprocessingml/2006/main" xmlns:wp="http://schemas.openxmlformats.org/drawingml/2006/wordprocessingDrawing" xmlns:r="http://schemas.openxmlformats.org/officeDocument/2006/relationships" xmlns:w14="http://schemas.microsoft.com/office/word/2010/wordml">
-              <w:rPr>
-                <w:rFonts w:ascii="Arial" w:hAnsi="Arial" w:eastAsia="Arial" w:cs="Arial"/>
-                <w:sz w:val="22"/>
-                <w:szCs w:val="22"/>
-                <w:color w:val="111111"/>
-              </w:rPr>
-              <w:t xml:space="preserve">0.017523</w:t>
-            </w:r>
-          </w:p>
-        </w:tc>
-        <w:tc>
-          <w:tcPr>
-            <w:tcBorders/>
-            <w:shd w:val="clear" w:color="auto" w:fill="FFFFFF"/>
-            <w:tcMar>
-              <w:top w:w="0" w:type="dxa"/>
-              <w:bottom w:w="0" w:type="dxa"/>
-              <w:left w:w="0" w:type="dxa"/>
-              <w:right w:w="0" w:type="dxa"/>
-            </w:tcMar>
-            <w:vAlign w:val="center"/>
-          </w:tcPr>
-          <w:p>
-            <w:pPr>
-              <w:jc w:val="left"/>
-              <w:spacing w:after="40" w:before="40"/>
-              <w:ind w:firstLine="0" w:left="100" w:right="100"/>
-            </w:pPr>
-            <w:r xmlns:w="http://schemas.openxmlformats.org/wordprocessingml/2006/main" xmlns:wp="http://schemas.openxmlformats.org/drawingml/2006/wordprocessingDrawing" xmlns:r="http://schemas.openxmlformats.org/officeDocument/2006/relationships" xmlns:w14="http://schemas.microsoft.com/office/word/2010/wordml">
-              <w:rPr>
-                <w:rFonts w:ascii="Arial" w:hAnsi="Arial" w:eastAsia="Arial" w:cs="Arial"/>
-                <w:sz w:val="22"/>
-                <w:szCs w:val="22"/>
-                <w:color w:val="111111"/>
-              </w:rPr>
-              <w:t xml:space="preserve">0.006439</w:t>
-            </w:r>
-          </w:p>
-        </w:tc>
-        <w:tc>
-          <w:tcPr>
-            <w:tcBorders/>
-            <w:shd w:val="clear" w:color="auto" w:fill="FFFFFF"/>
-            <w:tcMar>
-              <w:top w:w="0" w:type="dxa"/>
-              <w:bottom w:w="0" w:type="dxa"/>
-              <w:left w:w="0" w:type="dxa"/>
-              <w:right w:w="0" w:type="dxa"/>
-            </w:tcMar>
-            <w:vAlign w:val="center"/>
-          </w:tcPr>
-          <w:p>
-            <w:pPr>
-              <w:jc w:val="right"/>
-              <w:spacing w:after="40" w:before="40"/>
-              <w:ind w:firstLine="0" w:left="100" w:right="100"/>
-            </w:pPr>
-            <w:r xmlns:w="http://schemas.openxmlformats.org/wordprocessingml/2006/main" xmlns:wp="http://schemas.openxmlformats.org/drawingml/2006/wordprocessingDrawing" xmlns:r="http://schemas.openxmlformats.org/officeDocument/2006/relationships" xmlns:w14="http://schemas.microsoft.com/office/word/2010/wordml">
-              <w:rPr>
-                <w:rFonts w:ascii="Arial" w:hAnsi="Arial" w:eastAsia="Arial" w:cs="Arial"/>
-                <w:sz w:val="22"/>
-                <w:szCs w:val="22"/>
-                <w:color w:val="111111"/>
-              </w:rPr>
-              <w:t xml:space="preserve">1.6953778</w:t>
-            </w:r>
-          </w:p>
-        </w:tc>
-        <w:tc>
-          <w:tcPr>
-            <w:tcBorders/>
-            <w:shd w:val="clear" w:color="auto" w:fill="FFFFFF"/>
-            <w:tcMar>
-              <w:top w:w="0" w:type="dxa"/>
-              <w:bottom w:w="0" w:type="dxa"/>
-              <w:left w:w="0" w:type="dxa"/>
-              <w:right w:w="0" w:type="dxa"/>
-            </w:tcMar>
-            <w:vAlign w:val="center"/>
-          </w:tcPr>
-          <w:p>
-            <w:pPr>
-              <w:jc w:val="right"/>
-              <w:spacing w:after="40" w:before="40"/>
-              <w:ind w:firstLine="0" w:left="100" w:right="100"/>
-            </w:pPr>
-            <w:r xmlns:w="http://schemas.openxmlformats.org/wordprocessingml/2006/main" xmlns:wp="http://schemas.openxmlformats.org/drawingml/2006/wordprocessingDrawing" xmlns:r="http://schemas.openxmlformats.org/officeDocument/2006/relationships" xmlns:w14="http://schemas.microsoft.com/office/word/2010/wordml">
-              <w:rPr>
-                <w:rFonts w:ascii="Arial" w:hAnsi="Arial" w:eastAsia="Arial" w:cs="Arial"/>
-                <w:sz w:val="22"/>
-                <w:szCs w:val="22"/>
-                <w:color w:val="111111"/>
-              </w:rPr>
-              <w:t xml:space="preserve">1.0158309</w:t>
-            </w:r>
-          </w:p>
-        </w:tc>
-      </w:tr>
-      <w:tr>
-        <w:trPr>
-          <w:cantSplit/>
-          <w:trHeight w:val="360" w:hRule="auto"/>
-        </w:trPr>
-        <w:tc>
-          <w:tcPr>
-            <w:vMerge w:val="restart"/>
-            <w:tcBorders/>
-            <w:shd w:val="clear" w:color="auto" w:fill="FFFFFF"/>
-            <w:tcMar>
-              <w:top w:w="0" w:type="dxa"/>
-              <w:bottom w:w="0" w:type="dxa"/>
-              <w:left w:w="0" w:type="dxa"/>
-              <w:right w:w="0" w:type="dxa"/>
-            </w:tcMar>
-            <w:vAlign w:val="center"/>
-          </w:tcPr>
-          <w:p>
-            <w:pPr>
-              <w:jc w:val="left"/>
-              <w:spacing w:after="40" w:before="40"/>
-              <w:ind w:firstLine="0" w:left="100" w:right="100"/>
-            </w:pPr>
-            <w:r xmlns:w="http://schemas.openxmlformats.org/wordprocessingml/2006/main" xmlns:wp="http://schemas.openxmlformats.org/drawingml/2006/wordprocessingDrawing" xmlns:r="http://schemas.openxmlformats.org/officeDocument/2006/relationships" xmlns:w14="http://schemas.microsoft.com/office/word/2010/wordml">
-              <w:rPr>
-                <w:rFonts w:ascii="Arial" w:hAnsi="Arial" w:eastAsia="Arial" w:cs="Arial"/>
-                <w:sz w:val="22"/>
-                <w:szCs w:val="22"/>
-                <w:color w:val="111111"/>
-              </w:rPr>
-              <w:t xml:space="preserve">PLS, ncomp=23</w:t>
-            </w:r>
-          </w:p>
-        </w:tc>
-        <w:tc>
-          <w:tcPr>
-            <w:tcBorders/>
-            <w:shd w:val="clear" w:color="auto" w:fill="FFFFFF"/>
-            <w:tcMar>
-              <w:top w:w="0" w:type="dxa"/>
-              <w:bottom w:w="0" w:type="dxa"/>
-              <w:left w:w="0" w:type="dxa"/>
-              <w:right w:w="0" w:type="dxa"/>
-            </w:tcMar>
-            <w:vAlign w:val="center"/>
-          </w:tcPr>
-          <w:p>
-            <w:pPr>
-              <w:jc w:val="left"/>
-              <w:spacing w:after="40" w:before="40"/>
-              <w:ind w:firstLine="0" w:left="100" w:right="100"/>
-            </w:pPr>
-            <w:r xmlns:w="http://schemas.openxmlformats.org/wordprocessingml/2006/main" xmlns:wp="http://schemas.openxmlformats.org/drawingml/2006/wordprocessingDrawing" xmlns:r="http://schemas.openxmlformats.org/officeDocument/2006/relationships" xmlns:w14="http://schemas.microsoft.com/office/word/2010/wordml">
-              <w:rPr>
-                <w:rFonts w:ascii="Arial" w:hAnsi="Arial" w:eastAsia="Arial" w:cs="Arial"/>
-                <w:sz w:val="22"/>
-                <w:szCs w:val="22"/>
-                <w:color w:val="111111"/>
-              </w:rPr>
-              <w:t xml:space="preserve">in-sample</w:t>
-            </w:r>
-          </w:p>
-        </w:tc>
-        <w:tc>
-          <w:tcPr>
-            <w:tcBorders/>
-            <w:shd w:val="clear" w:color="auto" w:fill="FFFFFF"/>
-            <w:tcMar>
-              <w:top w:w="0" w:type="dxa"/>
-              <w:bottom w:w="0" w:type="dxa"/>
-              <w:left w:w="0" w:type="dxa"/>
-              <w:right w:w="0" w:type="dxa"/>
-            </w:tcMar>
-            <w:vAlign w:val="center"/>
-          </w:tcPr>
-          <w:p>
-            <w:pPr>
-              <w:jc w:val="left"/>
-              <w:spacing w:after="40" w:before="40"/>
-              <w:ind w:firstLine="0" w:left="100" w:right="100"/>
-            </w:pPr>
-            <w:r xmlns:w="http://schemas.openxmlformats.org/wordprocessingml/2006/main" xmlns:wp="http://schemas.openxmlformats.org/drawingml/2006/wordprocessingDrawing" xmlns:r="http://schemas.openxmlformats.org/officeDocument/2006/relationships" xmlns:w14="http://schemas.microsoft.com/office/word/2010/wordml">
-              <w:rPr>
-                <w:rFonts w:ascii="Arial" w:hAnsi="Arial" w:eastAsia="Arial" w:cs="Arial"/>
-                <w:sz w:val="22"/>
-                <w:szCs w:val="22"/>
-                <w:color w:val="111111"/>
-              </w:rPr>
-              <w:t xml:space="preserve">0.002692</w:t>
-            </w:r>
-          </w:p>
-        </w:tc>
-        <w:tc>
-          <w:tcPr>
-            <w:tcBorders/>
-            <w:shd w:val="clear" w:color="auto" w:fill="FFFFFF"/>
-            <w:tcMar>
-              <w:top w:w="0" w:type="dxa"/>
-              <w:bottom w:w="0" w:type="dxa"/>
-              <w:left w:w="0" w:type="dxa"/>
-              <w:right w:w="0" w:type="dxa"/>
-            </w:tcMar>
-            <w:vAlign w:val="center"/>
-          </w:tcPr>
-          <w:p>
-            <w:pPr>
-              <w:jc w:val="left"/>
-              <w:spacing w:after="40" w:before="40"/>
-              <w:ind w:firstLine="0" w:left="100" w:right="100"/>
-            </w:pPr>
-            <w:r xmlns:w="http://schemas.openxmlformats.org/wordprocessingml/2006/main" xmlns:wp="http://schemas.openxmlformats.org/drawingml/2006/wordprocessingDrawing" xmlns:r="http://schemas.openxmlformats.org/officeDocument/2006/relationships" xmlns:w14="http://schemas.microsoft.com/office/word/2010/wordml">
-              <w:rPr>
-                <w:rFonts w:ascii="Arial" w:hAnsi="Arial" w:eastAsia="Arial" w:cs="Arial"/>
-                <w:sz w:val="22"/>
-                <w:szCs w:val="22"/>
-                <w:color w:val="111111"/>
-              </w:rPr>
-              <w:t xml:space="preserve">0.000667</w:t>
-            </w:r>
-          </w:p>
-        </w:tc>
-        <w:tc>
-          <w:tcPr>
-            <w:tcBorders/>
-            <w:shd w:val="clear" w:color="auto" w:fill="FFFFFF"/>
-            <w:tcMar>
-              <w:top w:w="0" w:type="dxa"/>
-              <w:bottom w:w="0" w:type="dxa"/>
-              <w:left w:w="0" w:type="dxa"/>
-              <w:right w:w="0" w:type="dxa"/>
-            </w:tcMar>
-            <w:vAlign w:val="center"/>
-          </w:tcPr>
-          <w:p>
-            <w:pPr>
-              <w:jc w:val="right"/>
-              <w:spacing w:after="40" w:before="40"/>
-              <w:ind w:firstLine="0" w:left="100" w:right="100"/>
-            </w:pPr>
-            <w:r xmlns:w="http://schemas.openxmlformats.org/wordprocessingml/2006/main" xmlns:wp="http://schemas.openxmlformats.org/drawingml/2006/wordprocessingDrawing" xmlns:r="http://schemas.openxmlformats.org/officeDocument/2006/relationships" xmlns:w14="http://schemas.microsoft.com/office/word/2010/wordml">
-              <w:rPr>
-                <w:rFonts w:ascii="Arial" w:hAnsi="Arial" w:eastAsia="Arial" w:cs="Arial"/>
-                <w:sz w:val="22"/>
-                <w:szCs w:val="22"/>
-                <w:color w:val="111111"/>
-              </w:rPr>
-              <w:t xml:space="preserve">0.7490649</w:t>
-            </w:r>
-          </w:p>
-        </w:tc>
-        <w:tc>
-          <w:tcPr>
-            <w:tcBorders/>
-            <w:shd w:val="clear" w:color="auto" w:fill="FFFFFF"/>
-            <w:tcMar>
-              <w:top w:w="0" w:type="dxa"/>
-              <w:bottom w:w="0" w:type="dxa"/>
-              <w:left w:w="0" w:type="dxa"/>
-              <w:right w:w="0" w:type="dxa"/>
-            </w:tcMar>
-            <w:vAlign w:val="center"/>
-          </w:tcPr>
-          <w:p>
-            <w:pPr>
-              <w:jc w:val="right"/>
-              <w:spacing w:after="40" w:before="40"/>
-              <w:ind w:firstLine="0" w:left="100" w:right="100"/>
-            </w:pPr>
-            <w:r xmlns:w="http://schemas.openxmlformats.org/wordprocessingml/2006/main" xmlns:wp="http://schemas.openxmlformats.org/drawingml/2006/wordprocessingDrawing" xmlns:r="http://schemas.openxmlformats.org/officeDocument/2006/relationships" xmlns:w14="http://schemas.microsoft.com/office/word/2010/wordml">
-              <w:rPr>
-                <w:rFonts w:ascii="Arial" w:hAnsi="Arial" w:eastAsia="Arial" w:cs="Arial"/>
-                <w:sz w:val="22"/>
-                <w:szCs w:val="22"/>
-                <w:color w:val="111111"/>
-              </w:rPr>
-              <w:t xml:space="preserve">0.2218220</w:t>
-            </w:r>
-          </w:p>
-        </w:tc>
-      </w:tr>
-      <w:tr>
-        <w:trPr>
-          <w:cantSplit/>
-          <w:trHeight w:val="360" w:hRule="auto"/>
-        </w:trPr>
-        <w:tc>
-          <w:tcPr>
-            <w:vMerge/>
-            <w:tcBorders/>
-            <w:shd w:val="clear" w:color="auto" w:fill="FFFFFF"/>
-            <w:tcMar>
-              <w:top w:w="0" w:type="dxa"/>
-              <w:bottom w:w="0" w:type="dxa"/>
-              <w:left w:w="0" w:type="dxa"/>
-              <w:right w:w="0" w:type="dxa"/>
-            </w:tcMar>
-            <w:vAlign w:val="center"/>
-          </w:tcPr>
-          <w:p>
-            <w:pPr>
-              <w:jc w:val="left"/>
-              <w:spacing w:after="40" w:before="40"/>
-              <w:ind w:firstLine="0" w:left="100" w:right="100"/>
-            </w:pPr>
-          </w:p>
-        </w:tc>
-        <w:tc>
-          <w:tcPr>
-            <w:tcBorders/>
-            <w:shd w:val="clear" w:color="auto" w:fill="FFFFFF"/>
-            <w:tcMar>
-              <w:top w:w="0" w:type="dxa"/>
-              <w:bottom w:w="0" w:type="dxa"/>
-              <w:left w:w="0" w:type="dxa"/>
-              <w:right w:w="0" w:type="dxa"/>
-            </w:tcMar>
-            <w:vAlign w:val="center"/>
-          </w:tcPr>
-          <w:p>
-            <w:pPr>
-              <w:jc w:val="left"/>
-              <w:spacing w:after="40" w:before="40"/>
-              <w:ind w:firstLine="0" w:left="100" w:right="100"/>
-            </w:pPr>
-            <w:r xmlns:w="http://schemas.openxmlformats.org/wordprocessingml/2006/main" xmlns:wp="http://schemas.openxmlformats.org/drawingml/2006/wordprocessingDrawing" xmlns:r="http://schemas.openxmlformats.org/officeDocument/2006/relationships" xmlns:w14="http://schemas.microsoft.com/office/word/2010/wordml">
-              <w:rPr>
-                <w:rFonts w:ascii="Arial" w:hAnsi="Arial" w:eastAsia="Arial" w:cs="Arial"/>
-                <w:sz w:val="22"/>
-                <w:szCs w:val="22"/>
-                <w:color w:val="111111"/>
-              </w:rPr>
-              <w:t xml:space="preserve">out-of-sample</w:t>
-            </w:r>
-          </w:p>
-        </w:tc>
-        <w:tc>
-          <w:tcPr>
-            <w:tcBorders/>
-            <w:shd w:val="clear" w:color="auto" w:fill="FFFFFF"/>
-            <w:tcMar>
-              <w:top w:w="0" w:type="dxa"/>
-              <w:bottom w:w="0" w:type="dxa"/>
-              <w:left w:w="0" w:type="dxa"/>
-              <w:right w:w="0" w:type="dxa"/>
-            </w:tcMar>
-            <w:vAlign w:val="center"/>
-          </w:tcPr>
-          <w:p>
-            <w:pPr>
-              <w:jc w:val="left"/>
-              <w:spacing w:after="40" w:before="40"/>
-              <w:ind w:firstLine="0" w:left="100" w:right="100"/>
-            </w:pPr>
-            <w:r xmlns:w="http://schemas.openxmlformats.org/wordprocessingml/2006/main" xmlns:wp="http://schemas.openxmlformats.org/drawingml/2006/wordprocessingDrawing" xmlns:r="http://schemas.openxmlformats.org/officeDocument/2006/relationships" xmlns:w14="http://schemas.microsoft.com/office/word/2010/wordml">
-              <w:rPr>
-                <w:rFonts w:ascii="Arial" w:hAnsi="Arial" w:eastAsia="Arial" w:cs="Arial"/>
-                <w:sz w:val="22"/>
-                <w:szCs w:val="22"/>
-                <w:color w:val="111111"/>
-              </w:rPr>
-              <w:t xml:space="preserve">0.017525</w:t>
-            </w:r>
-          </w:p>
-        </w:tc>
-        <w:tc>
-          <w:tcPr>
-            <w:tcBorders/>
-            <w:shd w:val="clear" w:color="auto" w:fill="FFFFFF"/>
-            <w:tcMar>
-              <w:top w:w="0" w:type="dxa"/>
-              <w:bottom w:w="0" w:type="dxa"/>
-              <w:left w:w="0" w:type="dxa"/>
-              <w:right w:w="0" w:type="dxa"/>
-            </w:tcMar>
-            <w:vAlign w:val="center"/>
-          </w:tcPr>
-          <w:p>
-            <w:pPr>
-              <w:jc w:val="left"/>
-              <w:spacing w:after="40" w:before="40"/>
-              <w:ind w:firstLine="0" w:left="100" w:right="100"/>
-            </w:pPr>
-            <w:r xmlns:w="http://schemas.openxmlformats.org/wordprocessingml/2006/main" xmlns:wp="http://schemas.openxmlformats.org/drawingml/2006/wordprocessingDrawing" xmlns:r="http://schemas.openxmlformats.org/officeDocument/2006/relationships" xmlns:w14="http://schemas.microsoft.com/office/word/2010/wordml">
-              <w:rPr>
-                <w:rFonts w:ascii="Arial" w:hAnsi="Arial" w:eastAsia="Arial" w:cs="Arial"/>
-                <w:sz w:val="22"/>
-                <w:szCs w:val="22"/>
-                <w:color w:val="111111"/>
-              </w:rPr>
-              <w:t xml:space="preserve">0.006426</w:t>
-            </w:r>
-          </w:p>
-        </w:tc>
-        <w:tc>
-          <w:tcPr>
-            <w:tcBorders/>
-            <w:shd w:val="clear" w:color="auto" w:fill="FFFFFF"/>
-            <w:tcMar>
-              <w:top w:w="0" w:type="dxa"/>
-              <w:bottom w:w="0" w:type="dxa"/>
-              <w:left w:w="0" w:type="dxa"/>
-              <w:right w:w="0" w:type="dxa"/>
-            </w:tcMar>
-            <w:vAlign w:val="center"/>
-          </w:tcPr>
-          <w:p>
-            <w:pPr>
-              <w:jc w:val="right"/>
-              <w:spacing w:after="40" w:before="40"/>
-              <w:ind w:firstLine="0" w:left="100" w:right="100"/>
-            </w:pPr>
-            <w:r xmlns:w="http://schemas.openxmlformats.org/wordprocessingml/2006/main" xmlns:wp="http://schemas.openxmlformats.org/drawingml/2006/wordprocessingDrawing" xmlns:r="http://schemas.openxmlformats.org/officeDocument/2006/relationships" xmlns:w14="http://schemas.microsoft.com/office/word/2010/wordml">
-              <w:rPr>
-                <w:rFonts w:ascii="Arial" w:hAnsi="Arial" w:eastAsia="Arial" w:cs="Arial"/>
-                <w:sz w:val="22"/>
-                <w:szCs w:val="22"/>
-                <w:color w:val="111111"/>
-              </w:rPr>
-              <w:t xml:space="preserve">1.7053929</w:t>
-            </w:r>
-          </w:p>
-        </w:tc>
-        <w:tc>
-          <w:tcPr>
-            <w:tcBorders/>
-            <w:shd w:val="clear" w:color="auto" w:fill="FFFFFF"/>
-            <w:tcMar>
-              <w:top w:w="0" w:type="dxa"/>
-              <w:bottom w:w="0" w:type="dxa"/>
-              <w:left w:w="0" w:type="dxa"/>
-              <w:right w:w="0" w:type="dxa"/>
-            </w:tcMar>
-            <w:vAlign w:val="center"/>
-          </w:tcPr>
-          <w:p>
-            <w:pPr>
-              <w:jc w:val="right"/>
-              <w:spacing w:after="40" w:before="40"/>
-              <w:ind w:firstLine="0" w:left="100" w:right="100"/>
-            </w:pPr>
-            <w:r xmlns:w="http://schemas.openxmlformats.org/wordprocessingml/2006/main" xmlns:wp="http://schemas.openxmlformats.org/drawingml/2006/wordprocessingDrawing" xmlns:r="http://schemas.openxmlformats.org/officeDocument/2006/relationships" xmlns:w14="http://schemas.microsoft.com/office/word/2010/wordml">
-              <w:rPr>
-                <w:rFonts w:ascii="Arial" w:hAnsi="Arial" w:eastAsia="Arial" w:cs="Arial"/>
-                <w:sz w:val="22"/>
-                <w:szCs w:val="22"/>
-                <w:color w:val="111111"/>
-              </w:rPr>
-              <w:t xml:space="preserve">1.0143160</w:t>
-            </w:r>
-          </w:p>
-        </w:tc>
-      </w:tr>
-      <w:tr>
-        <w:trPr>
-          <w:cantSplit/>
-          <w:trHeight w:val="360" w:hRule="auto"/>
-        </w:trPr>
-        <w:tc>
-          <w:tcPr>
-            <w:vMerge w:val="restart"/>
-            <w:tcBorders/>
-            <w:shd w:val="clear" w:color="auto" w:fill="FFFFFF"/>
-            <w:tcMar>
-              <w:top w:w="0" w:type="dxa"/>
-              <w:bottom w:w="0" w:type="dxa"/>
-              <w:left w:w="0" w:type="dxa"/>
-              <w:right w:w="0" w:type="dxa"/>
-            </w:tcMar>
-            <w:vAlign w:val="center"/>
-          </w:tcPr>
-          <w:p>
-            <w:pPr>
-              <w:jc w:val="left"/>
-              <w:spacing w:after="40" w:before="40"/>
-              <w:ind w:firstLine="0" w:left="100" w:right="100"/>
-            </w:pPr>
-            <w:r xmlns:w="http://schemas.openxmlformats.org/wordprocessingml/2006/main" xmlns:wp="http://schemas.openxmlformats.org/drawingml/2006/wordprocessingDrawing" xmlns:r="http://schemas.openxmlformats.org/officeDocument/2006/relationships" xmlns:w14="http://schemas.microsoft.com/office/word/2010/wordml">
-              <w:rPr>
-                <w:rFonts w:ascii="Arial" w:hAnsi="Arial" w:eastAsia="Arial" w:cs="Arial"/>
-                <w:sz w:val="22"/>
-                <w:szCs w:val="22"/>
-                <w:color w:val="111111"/>
-              </w:rPr>
-              <w:t xml:space="preserve">PLS, ncomp=32</w:t>
-            </w:r>
-          </w:p>
-        </w:tc>
-        <w:tc>
-          <w:tcPr>
-            <w:tcBorders/>
-            <w:shd w:val="clear" w:color="auto" w:fill="FFFFFF"/>
-            <w:tcMar>
-              <w:top w:w="0" w:type="dxa"/>
-              <w:bottom w:w="0" w:type="dxa"/>
-              <w:left w:w="0" w:type="dxa"/>
-              <w:right w:w="0" w:type="dxa"/>
-            </w:tcMar>
-            <w:vAlign w:val="center"/>
-          </w:tcPr>
-          <w:p>
-            <w:pPr>
-              <w:jc w:val="left"/>
-              <w:spacing w:after="40" w:before="40"/>
-              <w:ind w:firstLine="0" w:left="100" w:right="100"/>
-            </w:pPr>
-            <w:r xmlns:w="http://schemas.openxmlformats.org/wordprocessingml/2006/main" xmlns:wp="http://schemas.openxmlformats.org/drawingml/2006/wordprocessingDrawing" xmlns:r="http://schemas.openxmlformats.org/officeDocument/2006/relationships" xmlns:w14="http://schemas.microsoft.com/office/word/2010/wordml">
-              <w:rPr>
-                <w:rFonts w:ascii="Arial" w:hAnsi="Arial" w:eastAsia="Arial" w:cs="Arial"/>
-                <w:sz w:val="22"/>
-                <w:szCs w:val="22"/>
-                <w:color w:val="111111"/>
-              </w:rPr>
-              <w:t xml:space="preserve">in-sample</w:t>
-            </w:r>
-          </w:p>
-        </w:tc>
-        <w:tc>
-          <w:tcPr>
-            <w:tcBorders/>
-            <w:shd w:val="clear" w:color="auto" w:fill="FFFFFF"/>
-            <w:tcMar>
-              <w:top w:w="0" w:type="dxa"/>
-              <w:bottom w:w="0" w:type="dxa"/>
-              <w:left w:w="0" w:type="dxa"/>
-              <w:right w:w="0" w:type="dxa"/>
-            </w:tcMar>
-            <w:vAlign w:val="center"/>
-          </w:tcPr>
-          <w:p>
-            <w:pPr>
-              <w:jc w:val="left"/>
-              <w:spacing w:after="40" w:before="40"/>
-              <w:ind w:firstLine="0" w:left="100" w:right="100"/>
-            </w:pPr>
-            <w:r xmlns:w="http://schemas.openxmlformats.org/wordprocessingml/2006/main" xmlns:wp="http://schemas.openxmlformats.org/drawingml/2006/wordprocessingDrawing" xmlns:r="http://schemas.openxmlformats.org/officeDocument/2006/relationships" xmlns:w14="http://schemas.microsoft.com/office/word/2010/wordml">
-              <w:rPr>
-                <w:rFonts w:ascii="Arial" w:hAnsi="Arial" w:eastAsia="Arial" w:cs="Arial"/>
-                <w:sz w:val="22"/>
-                <w:szCs w:val="22"/>
-                <w:color w:val="111111"/>
-              </w:rPr>
-              <w:t xml:space="preserve">0.002689</w:t>
-            </w:r>
-          </w:p>
-        </w:tc>
-        <w:tc>
-          <w:tcPr>
-            <w:tcBorders/>
-            <w:shd w:val="clear" w:color="auto" w:fill="FFFFFF"/>
-            <w:tcMar>
-              <w:top w:w="0" w:type="dxa"/>
-              <w:bottom w:w="0" w:type="dxa"/>
-              <w:left w:w="0" w:type="dxa"/>
-              <w:right w:w="0" w:type="dxa"/>
-            </w:tcMar>
-            <w:vAlign w:val="center"/>
-          </w:tcPr>
-          <w:p>
-            <w:pPr>
-              <w:jc w:val="left"/>
-              <w:spacing w:after="40" w:before="40"/>
-              <w:ind w:firstLine="0" w:left="100" w:right="100"/>
-            </w:pPr>
-            <w:r xmlns:w="http://schemas.openxmlformats.org/wordprocessingml/2006/main" xmlns:wp="http://schemas.openxmlformats.org/drawingml/2006/wordprocessingDrawing" xmlns:r="http://schemas.openxmlformats.org/officeDocument/2006/relationships" xmlns:w14="http://schemas.microsoft.com/office/word/2010/wordml">
-              <w:rPr>
-                <w:rFonts w:ascii="Arial" w:hAnsi="Arial" w:eastAsia="Arial" w:cs="Arial"/>
-                <w:sz w:val="22"/>
-                <w:szCs w:val="22"/>
-                <w:color w:val="111111"/>
-              </w:rPr>
-              <w:t xml:space="preserve">0.000682</w:t>
-            </w:r>
-          </w:p>
-        </w:tc>
-        <w:tc>
-          <w:tcPr>
-            <w:tcBorders/>
-            <w:shd w:val="clear" w:color="auto" w:fill="FFFFFF"/>
-            <w:tcMar>
-              <w:top w:w="0" w:type="dxa"/>
-              <w:bottom w:w="0" w:type="dxa"/>
-              <w:left w:w="0" w:type="dxa"/>
-              <w:right w:w="0" w:type="dxa"/>
-            </w:tcMar>
-            <w:vAlign w:val="center"/>
-          </w:tcPr>
-          <w:p>
-            <w:pPr>
-              <w:jc w:val="right"/>
-              <w:spacing w:after="40" w:before="40"/>
-              <w:ind w:firstLine="0" w:left="100" w:right="100"/>
-            </w:pPr>
-            <w:r xmlns:w="http://schemas.openxmlformats.org/wordprocessingml/2006/main" xmlns:wp="http://schemas.openxmlformats.org/drawingml/2006/wordprocessingDrawing" xmlns:r="http://schemas.openxmlformats.org/officeDocument/2006/relationships" xmlns:w14="http://schemas.microsoft.com/office/word/2010/wordml">
-              <w:rPr>
-                <w:rFonts w:ascii="Arial" w:hAnsi="Arial" w:eastAsia="Arial" w:cs="Arial"/>
-                <w:sz w:val="22"/>
-                <w:szCs w:val="22"/>
-                <w:color w:val="111111"/>
-              </w:rPr>
-              <w:t xml:space="preserve">0.7758223</w:t>
-            </w:r>
-          </w:p>
-        </w:tc>
-        <w:tc>
-          <w:tcPr>
-            <w:tcBorders/>
-            <w:shd w:val="clear" w:color="auto" w:fill="FFFFFF"/>
-            <w:tcMar>
-              <w:top w:w="0" w:type="dxa"/>
-              <w:bottom w:w="0" w:type="dxa"/>
-              <w:left w:w="0" w:type="dxa"/>
-              <w:right w:w="0" w:type="dxa"/>
-            </w:tcMar>
-            <w:vAlign w:val="center"/>
-          </w:tcPr>
-          <w:p>
-            <w:pPr>
-              <w:jc w:val="right"/>
-              <w:spacing w:after="40" w:before="40"/>
-              <w:ind w:firstLine="0" w:left="100" w:right="100"/>
-            </w:pPr>
-            <w:r xmlns:w="http://schemas.openxmlformats.org/wordprocessingml/2006/main" xmlns:wp="http://schemas.openxmlformats.org/drawingml/2006/wordprocessingDrawing" xmlns:r="http://schemas.openxmlformats.org/officeDocument/2006/relationships" xmlns:w14="http://schemas.microsoft.com/office/word/2010/wordml">
-              <w:rPr>
-                <w:rFonts w:ascii="Arial" w:hAnsi="Arial" w:eastAsia="Arial" w:cs="Arial"/>
-                <w:sz w:val="22"/>
-                <w:szCs w:val="22"/>
-                <w:color w:val="111111"/>
-              </w:rPr>
-              <w:t xml:space="preserve">0.2239908</w:t>
-            </w:r>
-          </w:p>
-        </w:tc>
-      </w:tr>
-      <w:tr>
-        <w:trPr>
-          <w:cantSplit/>
-          <w:trHeight w:val="360" w:hRule="auto"/>
-        </w:trPr>
-        <w:tc>
-          <w:tcPr>
-            <w:vMerge/>
             <w:tcBorders>
               <w:bottom w:val="single" w:sz="16" w:space="0" w:color="000000"/>
             </w:tcBorders>
@@ -4742,7 +2977,7 @@
                 <w:szCs w:val="22"/>
                 <w:color w:val="111111"/>
               </w:rPr>
-              <w:t xml:space="preserve">0.017523</w:t>
+              <w:t xml:space="preserve">0.002679</w:t>
             </w:r>
           </w:p>
         </w:tc>
@@ -4773,7 +3008,7 @@
                 <w:szCs w:val="22"/>
                 <w:color w:val="111111"/>
               </w:rPr>
-              <w:t xml:space="preserve">0.006419</w:t>
+              <w:t xml:space="preserve">0.000773</w:t>
             </w:r>
           </w:p>
         </w:tc>
@@ -4804,7 +3039,7 @@
                 <w:szCs w:val="22"/>
                 <w:color w:val="111111"/>
               </w:rPr>
-              <w:t xml:space="preserve">1.7011661</w:t>
+              <w:t xml:space="preserve">0.7970880</w:t>
             </w:r>
           </w:p>
         </w:tc>
@@ -4835,7 +3070,7 @@
                 <w:szCs w:val="22"/>
                 <w:color w:val="111111"/>
               </w:rPr>
-              <w:t xml:space="preserve">1.0142417</w:t>
+              <w:t xml:space="preserve">0.2072897</w:t>
             </w:r>
           </w:p>
         </w:tc>

</xml_diff>